<commit_message>
Modificari main si sistem decizional
Signed-off-by: vladteapa <georgehariga@yahoo.com>
</commit_message>
<xml_diff>
--- a/Hariga_George_C114C_Platforma_autonoma.docx
+++ b/Hariga_George_C114C_Platforma_autonoma.docx
@@ -12913,7 +12913,13 @@
         <w:t xml:space="preserve">care primește ca parametru un număr de la zero la unu unde, zero înseamnă că motoarele sunt oprite (factorul de umplere 0% și implicit tensiunea de alimentare devine 0V) și unu înseamnă că motoarele funcționează la capacitate maximă. </w:t>
       </w:r>
       <w:r>
-        <w:t xml:space="preserve">Totuși, pentru a nu accelera prea brusc motoarele s-a folosit o macrodefiniție care are valoarea 0.9 și este denumită </w:t>
+        <w:t>Totuși, pentru a nu accelera prea brusc motoarele s-a folosit o macrodefiniție care are valoarea 0.</w:t>
+      </w:r>
+      <w:r>
+        <w:t>7</w:t>
+      </w:r>
+      <w:r>
+        <w:t xml:space="preserve"> și este denumită </w:t>
       </w:r>
       <w:r>
         <w:t>MOTOARE_VITEZA_MAXIM_SIG</w:t>
@@ -13493,34 +13499,7 @@
     </w:p>
     <w:p>
       <w:pPr>
-        <w:pStyle w:val="ListParagraph"/>
-        <w:jc w:val="both"/>
-        <w:rPr>
-          <w:b/>
-          <w:bCs/>
-          <w:sz w:val="36"/>
-          <w:szCs w:val="28"/>
-        </w:rPr>
-      </w:pPr>
-    </w:p>
-    <w:p>
-      <w:pPr>
-        <w:jc w:val="both"/>
-        <w:rPr>
-          <w:b/>
-          <w:bCs/>
-          <w:sz w:val="36"/>
-          <w:szCs w:val="28"/>
-        </w:rPr>
-      </w:pPr>
-    </w:p>
-    <w:p>
-      <w:pPr>
-        <w:jc w:val="both"/>
-      </w:pPr>
-    </w:p>
-    <w:p>
-      <w:pPr>
+        <w:ind w:firstLine="720"/>
         <w:jc w:val="both"/>
       </w:pPr>
     </w:p>
@@ -13550,6 +13529,301 @@
           <w:sz w:val="36"/>
           <w:szCs w:val="36"/>
         </w:rPr>
+        <w:t>Driver PIT</w:t>
+      </w:r>
+    </w:p>
+    <w:p/>
+    <w:p>
+      <w:pPr>
+        <w:ind w:firstLine="720"/>
+        <w:jc w:val="both"/>
+      </w:pPr>
+      <w:r>
+        <w:t>Modulul PIT este folosit pentru a măsura anumite perioade de timp cu ajutorul unor serii de numărătoare. Platforma FRDM-KL25Z are un</w:t>
+      </w:r>
+      <w:r>
+        <w:t xml:space="preserve"> singur</w:t>
+      </w:r>
+      <w:r>
+        <w:t xml:space="preserve"> modul PIT cu două canale</w:t>
+      </w:r>
+      <w:r>
+        <w:t>.</w:t>
+      </w:r>
+      <w:r>
+        <w:t xml:space="preserve"> Aceste două canale sunt folosite pentru generarea semnalului CLK</w:t>
+      </w:r>
+      <w:r>
+        <w:t xml:space="preserve"> a</w:t>
+      </w:r>
+      <w:r>
+        <w:t xml:space="preserve"> modulului LineScanCamera și pentru generarea semnalului SI</w:t>
+      </w:r>
+      <w:r>
+        <w:t>. Pentru aceasta, prima oară este activat modulul PIT cu ajutorul registrului PIT_MCR prin setarea câmpului MDIS la valoarea 0.</w:t>
+      </w:r>
+      <w:r>
+        <w:t xml:space="preserve"> Apoi sunt activate întreruperile celor două canale cu ajutorul regiștrilor PIT_TCTRLn</w:t>
+      </w:r>
+      <w:r>
+        <w:tab/>
+      </w:r>
+      <w:r>
+        <w:t>prin setarea câmpului TIE la valoarea 1.</w:t>
+      </w:r>
+    </w:p>
+    <w:p>
+      <w:pPr>
+        <w:ind w:firstLine="720"/>
+        <w:jc w:val="both"/>
+      </w:pPr>
+      <w:r>
+        <w:t xml:space="preserve">Pinul </w:t>
+      </w:r>
+      <w:r>
+        <w:t xml:space="preserve">folosit </w:t>
+      </w:r>
+      <w:r>
+        <w:t>pentru</w:t>
+      </w:r>
+      <w:r>
+        <w:t xml:space="preserve"> CLK este PTC7 și pentru SI este PTC6.</w:t>
+      </w:r>
+      <w:r>
+        <w:t xml:space="preserve"> Pentru a putea realiza o măsurătoare cu ajutorul camerei avem nevoie să generăm cele două semnale conform figurii prezentate mai jos.</w:t>
+      </w:r>
+    </w:p>
+    <w:p>
+      <w:pPr>
+        <w:jc w:val="center"/>
+      </w:pPr>
+      <w:r>
+        <w:lastRenderedPageBreak/>
+        <w:drawing>
+          <wp:inline distT="0" distB="0" distL="0" distR="0" wp14:anchorId="699E56FB" wp14:editId="0C065F3B">
+            <wp:extent cx="5943600" cy="2896235"/>
+            <wp:effectExtent l="0" t="0" r="0" b="0"/>
+            <wp:docPr id="26" name="Picture 26"/>
+            <wp:cNvGraphicFramePr>
+              <a:graphicFrameLocks xmlns:a="http://schemas.openxmlformats.org/drawingml/2006/main" noChangeAspect="1"/>
+            </wp:cNvGraphicFramePr>
+            <a:graphic xmlns:a="http://schemas.openxmlformats.org/drawingml/2006/main">
+              <a:graphicData uri="http://schemas.openxmlformats.org/drawingml/2006/picture">
+                <pic:pic xmlns:pic="http://schemas.openxmlformats.org/drawingml/2006/picture">
+                  <pic:nvPicPr>
+                    <pic:cNvPr id="1" name=""/>
+                    <pic:cNvPicPr/>
+                  </pic:nvPicPr>
+                  <pic:blipFill>
+                    <a:blip r:embed="rId30"/>
+                    <a:stretch>
+                      <a:fillRect/>
+                    </a:stretch>
+                  </pic:blipFill>
+                  <pic:spPr>
+                    <a:xfrm>
+                      <a:off x="0" y="0"/>
+                      <a:ext cx="5943600" cy="2896235"/>
+                    </a:xfrm>
+                    <a:prstGeom prst="rect">
+                      <a:avLst/>
+                    </a:prstGeom>
+                  </pic:spPr>
+                </pic:pic>
+              </a:graphicData>
+            </a:graphic>
+          </wp:inline>
+        </w:drawing>
+      </w:r>
+    </w:p>
+    <w:p>
+      <w:pPr>
+        <w:pStyle w:val="Caption"/>
+        <w:jc w:val="center"/>
+        <w:rPr>
+          <w:color w:val="auto"/>
+          <w:sz w:val="28"/>
+          <w:szCs w:val="28"/>
+        </w:rPr>
+      </w:pPr>
+      <w:r>
+        <w:rPr>
+          <w:color w:val="auto"/>
+          <w:sz w:val="28"/>
+          <w:szCs w:val="28"/>
+        </w:rPr>
+        <w:t xml:space="preserve">Fig. </w:t>
+      </w:r>
+      <w:r>
+        <w:rPr>
+          <w:color w:val="auto"/>
+          <w:sz w:val="28"/>
+          <w:szCs w:val="28"/>
+        </w:rPr>
+        <w:fldChar w:fldCharType="begin"/>
+      </w:r>
+      <w:r>
+        <w:rPr>
+          <w:color w:val="auto"/>
+          <w:sz w:val="28"/>
+          <w:szCs w:val="28"/>
+        </w:rPr>
+        <w:instrText xml:space="preserve"> SEQ Fig. \* ARABIC </w:instrText>
+      </w:r>
+      <w:r>
+        <w:rPr>
+          <w:color w:val="auto"/>
+          <w:sz w:val="28"/>
+          <w:szCs w:val="28"/>
+        </w:rPr>
+        <w:fldChar w:fldCharType="separate"/>
+      </w:r>
+      <w:r>
+        <w:rPr>
+          <w:color w:val="auto"/>
+          <w:sz w:val="28"/>
+          <w:szCs w:val="28"/>
+        </w:rPr>
+        <w:t>21</w:t>
+      </w:r>
+      <w:r>
+        <w:rPr>
+          <w:color w:val="auto"/>
+          <w:sz w:val="28"/>
+          <w:szCs w:val="28"/>
+        </w:rPr>
+        <w:fldChar w:fldCharType="end"/>
+      </w:r>
+      <w:r>
+        <w:rPr>
+          <w:color w:val="auto"/>
+          <w:sz w:val="28"/>
+          <w:szCs w:val="28"/>
+        </w:rPr>
+        <w:t xml:space="preserve"> Semnale LineScanCamera</w:t>
+      </w:r>
+    </w:p>
+    <w:p/>
+    <w:p>
+      <w:pPr>
+        <w:jc w:val="both"/>
+      </w:pPr>
+      <w:r>
+        <w:tab/>
+        <w:t>Rolul canalului unu este de a genera semnalul CLK</w:t>
+      </w:r>
+      <w:r>
+        <w:t xml:space="preserve"> și de a începe o măsurătoare cu ajutorul modulului ADC</w:t>
+      </w:r>
+      <w:r>
+        <w:t>. Acest lucru se realizează cu ajutorul întrerupereii, unde valoarea pinului PTC7 este schimbată în zero dacă valoarea era unu și invers (toggle).</w:t>
+      </w:r>
+    </w:p>
+    <w:p>
+      <w:pPr>
+        <w:jc w:val="both"/>
+      </w:pPr>
+      <w:r>
+        <w:tab/>
+        <w:t>Rolul canalului zero este de a genera semnalul SI</w:t>
+      </w:r>
+      <w:r>
+        <w:t>. Pentru aceasta, se vor considera patru stări:</w:t>
+      </w:r>
+    </w:p>
+    <w:p>
+      <w:pPr>
+        <w:pStyle w:val="ListParagraph"/>
+        <w:numPr>
+          <w:ilvl w:val="0"/>
+          <w:numId w:val="26"/>
+        </w:numPr>
+        <w:jc w:val="both"/>
+      </w:pPr>
+      <w:r>
+        <w:t>În prima stare se consideră că a fost terminată măsurătoarea anterioară și se pregătește următoarea. Se setează pinul SI pe valoarea de unu logic după care se setează canalul zero să numere timp de un sfert de perioadă a semnalului CLK;</w:t>
+      </w:r>
+    </w:p>
+    <w:p>
+      <w:pPr>
+        <w:pStyle w:val="ListParagraph"/>
+        <w:numPr>
+          <w:ilvl w:val="0"/>
+          <w:numId w:val="26"/>
+        </w:numPr>
+        <w:jc w:val="both"/>
+      </w:pPr>
+      <w:r>
+        <w:t>În a doua stare se setează CLK la valoarea de logic unu și se mai așteaptă încă un sfert de perioadă;</w:t>
+      </w:r>
+    </w:p>
+    <w:p>
+      <w:pPr>
+        <w:pStyle w:val="ListParagraph"/>
+        <w:numPr>
+          <w:ilvl w:val="0"/>
+          <w:numId w:val="26"/>
+        </w:numPr>
+        <w:jc w:val="both"/>
+      </w:pPr>
+      <w:r>
+        <w:t>În a treia stare, semnalul SI este setat la valoarea de logic zero și se așteaptă din nou un sfert de perioadă pentru starea finală;</w:t>
+      </w:r>
+    </w:p>
+    <w:p>
+      <w:pPr>
+        <w:pStyle w:val="ListParagraph"/>
+        <w:numPr>
+          <w:ilvl w:val="0"/>
+          <w:numId w:val="26"/>
+        </w:numPr>
+        <w:jc w:val="both"/>
+      </w:pPr>
+      <w:r>
+        <w:t xml:space="preserve">În ultima stare </w:t>
+      </w:r>
+      <w:r>
+        <w:rPr>
+          <w:lang w:val="en-US"/>
+        </w:rPr>
+        <w:t xml:space="preserve">semnalul CLK este setat la valoarea de zero logic, canalul unu este activat </w:t>
+      </w:r>
+      <w:r>
+        <w:t>și se începe o nouă măsurătoare.</w:t>
+      </w:r>
+    </w:p>
+    <w:p>
+      <w:pPr>
+        <w:jc w:val="both"/>
+      </w:pPr>
+    </w:p>
+    <w:p>
+      <w:pPr>
+        <w:pStyle w:val="Heading2"/>
+        <w:numPr>
+          <w:ilvl w:val="0"/>
+          <w:numId w:val="17"/>
+        </w:numPr>
+        <w:jc w:val="both"/>
+        <w:rPr>
+          <w:rFonts w:ascii="Times New Roman" w:hAnsi="Times New Roman" w:cs="Times New Roman"/>
+          <w:b/>
+          <w:bCs/>
+          <w:color w:val="auto"/>
+          <w:sz w:val="36"/>
+          <w:szCs w:val="36"/>
+        </w:rPr>
+      </w:pPr>
+      <w:r>
+        <w:rPr>
+          <w:rFonts w:ascii="Times New Roman" w:hAnsi="Times New Roman" w:cs="Times New Roman"/>
+          <w:b/>
+          <w:bCs/>
+          <w:color w:val="auto"/>
+          <w:sz w:val="36"/>
+          <w:szCs w:val="36"/>
+        </w:rPr>
+        <w:lastRenderedPageBreak/>
         <w:t>Driver ADC</w:t>
       </w:r>
     </w:p>
@@ -13587,7 +13861,6 @@
         <w:jc w:val="center"/>
       </w:pPr>
       <w:r>
-        <w:lastRenderedPageBreak/>
         <w:drawing>
           <wp:inline distT="0" distB="0" distL="0" distR="0" wp14:anchorId="428D87ED" wp14:editId="5A33A642">
             <wp:extent cx="4968875" cy="5676265"/>
@@ -13606,7 +13879,7 @@
                     </pic:cNvPicPr>
                   </pic:nvPicPr>
                   <pic:blipFill>
-                    <a:blip r:embed="rId30">
+                    <a:blip r:embed="rId31">
                       <a:extLst>
                         <a:ext uri="{28A0092B-C50C-407E-A947-70E740481C1C}">
                           <a14:useLocalDpi xmlns:a14="http://schemas.microsoft.com/office/drawing/2010/main" val="0"/>
@@ -13686,7 +13959,7 @@
           <w:sz w:val="28"/>
           <w:szCs w:val="28"/>
         </w:rPr>
-        <w:t>21</w:t>
+        <w:t>22</w:t>
       </w:r>
       <w:r>
         <w:rPr>
@@ -13711,6 +13984,7 @@
         <w:jc w:val="both"/>
       </w:pPr>
       <w:r>
+        <w:lastRenderedPageBreak/>
         <w:tab/>
         <w:t>Convertoarele AD au mai multe moduri de a realiza conversia precum SAR și Delta-Sigma. În cazul nostru modulul ADC este de tip SAR și realizează conversia prin aproximări succesive, asemănător cu o căutare binară. Avantajul unei astfel de conversii este viteza cu care se realizează operațiile, dar se pierde din rezoluție, acest modul având o rezoluție maximă de 16 biți. O reprezentare simplificată a acestui mod de a realiza conversia este prezentată în următoarea figură cu o rezoluție de 4 biți.</w:t>
       </w:r>
@@ -13720,7 +13994,6 @@
         <w:jc w:val="center"/>
       </w:pPr>
       <w:r>
-        <w:lastRenderedPageBreak/>
         <w:drawing>
           <wp:inline distT="0" distB="0" distL="0" distR="0" wp14:anchorId="7BB8D5C9" wp14:editId="62A1EE93">
             <wp:extent cx="3140075" cy="2389505"/>
@@ -13739,7 +14012,7 @@
                     </pic:cNvPicPr>
                   </pic:nvPicPr>
                   <pic:blipFill>
-                    <a:blip r:embed="rId31">
+                    <a:blip r:embed="rId32">
                       <a:extLst>
                         <a:ext uri="{28A0092B-C50C-407E-A947-70E740481C1C}">
                           <a14:useLocalDpi xmlns:a14="http://schemas.microsoft.com/office/drawing/2010/main" val="0"/>
@@ -13819,7 +14092,7 @@
           <w:sz w:val="28"/>
           <w:szCs w:val="28"/>
         </w:rPr>
-        <w:t>22</w:t>
+        <w:t>23</w:t>
       </w:r>
       <w:r>
         <w:rPr>
@@ -13877,7 +14150,11 @@
         <w:t xml:space="preserve">este necesară selectarea modului în care modulul face o medie a </w:t>
       </w:r>
       <w:r>
-        <w:t>32 de sample-uri (nu este activată și pentru folosirea modulului propriu-zisă) și este setat bitul CAL. Se verifică momentul în care bitul COCO din registrul ADC0_SC1A este setat moment în care se poate verifica dacă calibrarea a fost realizată cu succes</w:t>
+        <w:t xml:space="preserve">32 de sample-uri (nu este activată și pentru folosirea modulului propriu-zisă) și este setat bitul CAL. Se verifică momentul în care bitul COCO din registrul ADC0_SC1A este setat </w:t>
+      </w:r>
+      <w:r>
+        <w:lastRenderedPageBreak/>
+        <w:t>moment în care se poate verifica dacă calibrarea a fost realizată cu succes</w:t>
       </w:r>
       <w:r>
         <w:t xml:space="preserve"> sau nu</w:t>
@@ -13922,7 +14199,6 @@
         <w:jc w:val="both"/>
       </w:pPr>
       <w:r>
-        <w:lastRenderedPageBreak/>
         <w:t>Se împarte variabila la doi și se setează MSB-ul.</w:t>
       </w:r>
       <w:r>
@@ -13962,7 +14238,6 @@
           <w:ilvl w:val="0"/>
           <w:numId w:val="21"/>
         </w:numPr>
-        <w:jc w:val="both"/>
       </w:pPr>
       <w:r>
         <w:t>Se configurează modulul cum este menționat mai sus.</w:t>
@@ -13970,20 +14245,26 @@
     </w:p>
     <w:p>
       <w:pPr>
-        <w:jc w:val="both"/>
-      </w:pPr>
-    </w:p>
-    <w:p>
-      <w:pPr>
         <w:ind w:firstLine="720"/>
-        <w:jc w:val="both"/>
-      </w:pPr>
-    </w:p>
-    <w:p>
-      <w:pPr>
-        <w:ind w:firstLine="720"/>
-        <w:jc w:val="both"/>
-      </w:pPr>
+      </w:pPr>
+      <w:r>
+        <w:t>Cu ajutorul acestui modul vom măsura fiecare pixel indiviual provenit de la pinul AO al modulului LineScanCamera</w:t>
+      </w:r>
+      <w:r>
+        <w:t xml:space="preserve">. Aceștia vor fi salvați într-un vector care este folosit pentru debug. Pentru a detecta linia se calculează minimul acestor pixeli. Întrucât pe margini se observă că pixelii sunt mai întunecați și mulți ajung în afara traseului, minimul se va calcula de la </w:t>
+      </w:r>
+      <w:r>
+        <w:t>CAMERA_IGNORE_EDGE_VAL</w:t>
+      </w:r>
+      <w:r>
+        <w:t xml:space="preserve"> până la poziția </w:t>
+      </w:r>
+      <w:r>
+        <w:t>127-CAMERA_IGNORE_EDGE_VAL</w:t>
+      </w:r>
+      <w:r>
+        <w:t>, unde această macrodefiniție are valoarea 18, aleasă empiric.</w:t>
+      </w:r>
     </w:p>
     <w:p>
       <w:pPr>
@@ -14094,7 +14375,7 @@
           <w:szCs w:val="24"/>
         </w:rPr>
       </w:pPr>
-      <w:hyperlink r:id="rId32" w:anchor="toc-hId-1303918968" w:history="1">
+      <w:hyperlink r:id="rId33" w:anchor="toc-hId-1303918968" w:history="1">
         <w:r>
           <w:rPr>
             <w:rStyle w:val="Hyperlink"/>
@@ -14116,7 +14397,7 @@
           <w:szCs w:val="24"/>
         </w:rPr>
       </w:pPr>
-      <w:hyperlink r:id="rId33" w:history="1">
+      <w:hyperlink r:id="rId34" w:history="1">
         <w:r>
           <w:rPr>
             <w:rStyle w:val="Hyperlink"/>
@@ -14124,7 +14405,17 @@
             <w:sz w:val="24"/>
             <w:szCs w:val="24"/>
           </w:rPr>
-          <w:t>https://www.google.com/url?sa=t&amp;rct=j&amp;q=&amp;esrc=s&amp;source=web&amp;cd=&amp;ved=2ahUKEwjB_PWpn6PtAhXjlIsKHfEpAXwQFjAAegQIAxAC&amp;url=https%3A%2F%2Fcommunity.nxp.com%2Fpwmxy87654%2Fattachments%2Fpwmxy87654%2Fuvp%2540tkb%2F139%2F10%2FNXP_CUP_Manual_GrandpierreESIEE(FRA).pdf&amp;usg=AOvVaw3OTAi2fJlDTxJcWI5OPNOd</w:t>
+          <w:t>https://www.google.com/url?sa=t&amp;rct=j&amp;q=&amp;esrc=s&amp;source=web&amp;cd=&amp;ved=2ahUKEwjB_PWpn6PtAhXjlIsKHfEpAXwQFjAAegQIAxAC&amp;url=https%3A%2F%2Fcommunity.nxp.com%2Fpwmxy87654%2Fattachments%2Fpwmxy87654%2Fuvp%2540tkb%2F139%2F10%2F</w:t>
+        </w:r>
+        <w:r>
+          <w:rPr>
+            <w:rStyle w:val="Hyperlink"/>
+            <w:rFonts w:cs="Times New Roman"/>
+            <w:sz w:val="24"/>
+            <w:szCs w:val="24"/>
+          </w:rPr>
+          <w:lastRenderedPageBreak/>
+          <w:t>NXP_CUP_Manual_GrandpierreESIEE(FRA).pdf&amp;usg=AOvVaw3OTAi2fJlDTxJcWI5OPNOd</w:t>
         </w:r>
       </w:hyperlink>
       <w:r>
@@ -14162,7 +14453,7 @@
           <w:szCs w:val="24"/>
         </w:rPr>
       </w:pPr>
-      <w:hyperlink r:id="rId34" w:history="1">
+      <w:hyperlink r:id="rId35" w:history="1">
         <w:r>
           <w:rPr>
             <w:rStyle w:val="Hyperlink"/>
@@ -14184,7 +14475,7 @@
           <w:szCs w:val="24"/>
         </w:rPr>
       </w:pPr>
-      <w:hyperlink r:id="rId35" w:history="1">
+      <w:hyperlink r:id="rId36" w:history="1">
         <w:r>
           <w:rPr>
             <w:rStyle w:val="Hyperlink"/>
@@ -14207,7 +14498,7 @@
           <w:szCs w:val="24"/>
         </w:rPr>
       </w:pPr>
-      <w:hyperlink r:id="rId36" w:history="1">
+      <w:hyperlink r:id="rId37" w:history="1">
         <w:r>
           <w:rPr>
             <w:rStyle w:val="Hyperlink"/>
@@ -14229,7 +14520,7 @@
           <w:szCs w:val="24"/>
         </w:rPr>
       </w:pPr>
-      <w:hyperlink r:id="rId37" w:history="1">
+      <w:hyperlink r:id="rId38" w:history="1">
         <w:r>
           <w:rPr>
             <w:rStyle w:val="Hyperlink"/>
@@ -14307,8 +14598,8 @@
       </w:pPr>
     </w:p>
     <w:sectPr>
-      <w:footerReference w:type="default" r:id="rId38"/>
-      <w:footerReference w:type="first" r:id="rId39"/>
+      <w:footerReference w:type="default" r:id="rId39"/>
+      <w:footerReference w:type="first" r:id="rId40"/>
       <w:pgSz w:w="12240" w:h="15840"/>
       <w:pgMar w:top="1440" w:right="1440" w:bottom="1440" w:left="1440" w:header="720" w:footer="720" w:gutter="0"/>
       <w:cols w:space="720"/>
@@ -14662,9 +14953,122 @@
     </w:lvl>
   </w:abstractNum>
   <w:abstractNum w:abstractNumId="1" w15:restartNumberingAfterBreak="0">
+    <w:nsid w:val="07882DD2"/>
+    <w:multiLevelType w:val="hybridMultilevel"/>
+    <w:tmpl w:val="1D243CF0"/>
+    <w:lvl w:ilvl="0" w:tplc="04090001">
+      <w:start w:val="1"/>
+      <w:numFmt w:val="bullet"/>
+      <w:lvlText w:val=""/>
+      <w:lvlJc w:val="left"/>
+      <w:pPr>
+        <w:ind w:left="720" w:hanging="360"/>
+      </w:pPr>
+      <w:rPr>
+        <w:rFonts w:ascii="Symbol" w:hAnsi="Symbol" w:hint="default"/>
+      </w:rPr>
+    </w:lvl>
+    <w:lvl w:ilvl="1" w:tplc="04090003" w:tentative="1">
+      <w:start w:val="1"/>
+      <w:numFmt w:val="bullet"/>
+      <w:lvlText w:val="o"/>
+      <w:lvlJc w:val="left"/>
+      <w:pPr>
+        <w:ind w:left="1440" w:hanging="360"/>
+      </w:pPr>
+      <w:rPr>
+        <w:rFonts w:ascii="Courier New" w:hAnsi="Courier New" w:cs="Courier New" w:hint="default"/>
+      </w:rPr>
+    </w:lvl>
+    <w:lvl w:ilvl="2" w:tplc="04090005" w:tentative="1">
+      <w:start w:val="1"/>
+      <w:numFmt w:val="bullet"/>
+      <w:lvlText w:val=""/>
+      <w:lvlJc w:val="left"/>
+      <w:pPr>
+        <w:ind w:left="2160" w:hanging="360"/>
+      </w:pPr>
+      <w:rPr>
+        <w:rFonts w:ascii="Wingdings" w:hAnsi="Wingdings" w:hint="default"/>
+      </w:rPr>
+    </w:lvl>
+    <w:lvl w:ilvl="3" w:tplc="04090001" w:tentative="1">
+      <w:start w:val="1"/>
+      <w:numFmt w:val="bullet"/>
+      <w:lvlText w:val=""/>
+      <w:lvlJc w:val="left"/>
+      <w:pPr>
+        <w:ind w:left="2880" w:hanging="360"/>
+      </w:pPr>
+      <w:rPr>
+        <w:rFonts w:ascii="Symbol" w:hAnsi="Symbol" w:hint="default"/>
+      </w:rPr>
+    </w:lvl>
+    <w:lvl w:ilvl="4" w:tplc="04090003" w:tentative="1">
+      <w:start w:val="1"/>
+      <w:numFmt w:val="bullet"/>
+      <w:lvlText w:val="o"/>
+      <w:lvlJc w:val="left"/>
+      <w:pPr>
+        <w:ind w:left="3600" w:hanging="360"/>
+      </w:pPr>
+      <w:rPr>
+        <w:rFonts w:ascii="Courier New" w:hAnsi="Courier New" w:cs="Courier New" w:hint="default"/>
+      </w:rPr>
+    </w:lvl>
+    <w:lvl w:ilvl="5" w:tplc="04090005" w:tentative="1">
+      <w:start w:val="1"/>
+      <w:numFmt w:val="bullet"/>
+      <w:lvlText w:val=""/>
+      <w:lvlJc w:val="left"/>
+      <w:pPr>
+        <w:ind w:left="4320" w:hanging="360"/>
+      </w:pPr>
+      <w:rPr>
+        <w:rFonts w:ascii="Wingdings" w:hAnsi="Wingdings" w:hint="default"/>
+      </w:rPr>
+    </w:lvl>
+    <w:lvl w:ilvl="6" w:tplc="04090001" w:tentative="1">
+      <w:start w:val="1"/>
+      <w:numFmt w:val="bullet"/>
+      <w:lvlText w:val=""/>
+      <w:lvlJc w:val="left"/>
+      <w:pPr>
+        <w:ind w:left="5040" w:hanging="360"/>
+      </w:pPr>
+      <w:rPr>
+        <w:rFonts w:ascii="Symbol" w:hAnsi="Symbol" w:hint="default"/>
+      </w:rPr>
+    </w:lvl>
+    <w:lvl w:ilvl="7" w:tplc="04090003" w:tentative="1">
+      <w:start w:val="1"/>
+      <w:numFmt w:val="bullet"/>
+      <w:lvlText w:val="o"/>
+      <w:lvlJc w:val="left"/>
+      <w:pPr>
+        <w:ind w:left="5760" w:hanging="360"/>
+      </w:pPr>
+      <w:rPr>
+        <w:rFonts w:ascii="Courier New" w:hAnsi="Courier New" w:cs="Courier New" w:hint="default"/>
+      </w:rPr>
+    </w:lvl>
+    <w:lvl w:ilvl="8" w:tplc="04090005" w:tentative="1">
+      <w:start w:val="1"/>
+      <w:numFmt w:val="bullet"/>
+      <w:lvlText w:val=""/>
+      <w:lvlJc w:val="left"/>
+      <w:pPr>
+        <w:ind w:left="6480" w:hanging="360"/>
+      </w:pPr>
+      <w:rPr>
+        <w:rFonts w:ascii="Wingdings" w:hAnsi="Wingdings" w:hint="default"/>
+      </w:rPr>
+    </w:lvl>
+  </w:abstractNum>
+  <w:abstractNum w:abstractNumId="2" w15:restartNumberingAfterBreak="0">
     <w:nsid w:val="1388748D"/>
     <w:multiLevelType w:val="hybridMultilevel"/>
-    <w:tmpl w:val="ED6034B8"/>
+    <w:tmpl w:val="03B45DDC"/>
     <w:lvl w:ilvl="0" w:tplc="03C4EB48">
       <w:start w:val="1"/>
       <w:numFmt w:val="decimal"/>
@@ -14750,7 +15154,7 @@
       </w:pPr>
     </w:lvl>
   </w:abstractNum>
-  <w:abstractNum w:abstractNumId="2" w15:restartNumberingAfterBreak="0">
+  <w:abstractNum w:abstractNumId="3" w15:restartNumberingAfterBreak="0">
     <w:nsid w:val="16D11040"/>
     <w:multiLevelType w:val="hybridMultilevel"/>
     <w:tmpl w:val="EDDE09FC"/>
@@ -14839,7 +15243,7 @@
       </w:pPr>
     </w:lvl>
   </w:abstractNum>
-  <w:abstractNum w:abstractNumId="3" w15:restartNumberingAfterBreak="0">
+  <w:abstractNum w:abstractNumId="4" w15:restartNumberingAfterBreak="0">
     <w:nsid w:val="230229DF"/>
     <w:multiLevelType w:val="hybridMultilevel"/>
     <w:tmpl w:val="CE64844A"/>
@@ -14928,7 +15332,7 @@
       </w:pPr>
     </w:lvl>
   </w:abstractNum>
-  <w:abstractNum w:abstractNumId="4" w15:restartNumberingAfterBreak="0">
+  <w:abstractNum w:abstractNumId="5" w15:restartNumberingAfterBreak="0">
     <w:nsid w:val="234C5AB7"/>
     <w:multiLevelType w:val="hybridMultilevel"/>
     <w:tmpl w:val="B358B9CC"/>
@@ -15041,7 +15445,7 @@
       </w:rPr>
     </w:lvl>
   </w:abstractNum>
-  <w:abstractNum w:abstractNumId="5" w15:restartNumberingAfterBreak="0">
+  <w:abstractNum w:abstractNumId="6" w15:restartNumberingAfterBreak="0">
     <w:nsid w:val="261A6C6F"/>
     <w:multiLevelType w:val="hybridMultilevel"/>
     <w:tmpl w:val="3DF8A750"/>
@@ -15127,7 +15531,7 @@
       </w:pPr>
     </w:lvl>
   </w:abstractNum>
-  <w:abstractNum w:abstractNumId="6" w15:restartNumberingAfterBreak="0">
+  <w:abstractNum w:abstractNumId="7" w15:restartNumberingAfterBreak="0">
     <w:nsid w:val="266359BA"/>
     <w:multiLevelType w:val="hybridMultilevel"/>
     <w:tmpl w:val="E4BA6716"/>
@@ -15216,7 +15620,7 @@
       </w:pPr>
     </w:lvl>
   </w:abstractNum>
-  <w:abstractNum w:abstractNumId="7" w15:restartNumberingAfterBreak="0">
+  <w:abstractNum w:abstractNumId="8" w15:restartNumberingAfterBreak="0">
     <w:nsid w:val="2A5F4AE7"/>
     <w:multiLevelType w:val="hybridMultilevel"/>
     <w:tmpl w:val="E4BA6716"/>
@@ -15305,7 +15709,7 @@
       </w:pPr>
     </w:lvl>
   </w:abstractNum>
-  <w:abstractNum w:abstractNumId="8" w15:restartNumberingAfterBreak="0">
+  <w:abstractNum w:abstractNumId="9" w15:restartNumberingAfterBreak="0">
     <w:nsid w:val="2DF72451"/>
     <w:multiLevelType w:val="hybridMultilevel"/>
     <w:tmpl w:val="CBEE0BFE"/>
@@ -15418,7 +15822,7 @@
       </w:rPr>
     </w:lvl>
   </w:abstractNum>
-  <w:abstractNum w:abstractNumId="9" w15:restartNumberingAfterBreak="0">
+  <w:abstractNum w:abstractNumId="10" w15:restartNumberingAfterBreak="0">
     <w:nsid w:val="2E3A3577"/>
     <w:multiLevelType w:val="hybridMultilevel"/>
     <w:tmpl w:val="966C4072"/>
@@ -15531,7 +15935,7 @@
       </w:rPr>
     </w:lvl>
   </w:abstractNum>
-  <w:abstractNum w:abstractNumId="10" w15:restartNumberingAfterBreak="0">
+  <w:abstractNum w:abstractNumId="11" w15:restartNumberingAfterBreak="0">
     <w:nsid w:val="2FA932CC"/>
     <w:multiLevelType w:val="hybridMultilevel"/>
     <w:tmpl w:val="4C5CBC4A"/>
@@ -15644,7 +16048,7 @@
       </w:rPr>
     </w:lvl>
   </w:abstractNum>
-  <w:abstractNum w:abstractNumId="11" w15:restartNumberingAfterBreak="0">
+  <w:abstractNum w:abstractNumId="12" w15:restartNumberingAfterBreak="0">
     <w:nsid w:val="39C323BD"/>
     <w:multiLevelType w:val="hybridMultilevel"/>
     <w:tmpl w:val="E4BA6716"/>
@@ -15733,7 +16137,7 @@
       </w:pPr>
     </w:lvl>
   </w:abstractNum>
-  <w:abstractNum w:abstractNumId="12" w15:restartNumberingAfterBreak="0">
+  <w:abstractNum w:abstractNumId="13" w15:restartNumberingAfterBreak="0">
     <w:nsid w:val="3C1D690A"/>
     <w:multiLevelType w:val="hybridMultilevel"/>
     <w:tmpl w:val="A9EE7918"/>
@@ -15822,7 +16226,7 @@
       </w:pPr>
     </w:lvl>
   </w:abstractNum>
-  <w:abstractNum w:abstractNumId="13" w15:restartNumberingAfterBreak="0">
+  <w:abstractNum w:abstractNumId="14" w15:restartNumberingAfterBreak="0">
     <w:nsid w:val="416E4893"/>
     <w:multiLevelType w:val="hybridMultilevel"/>
     <w:tmpl w:val="0A4C4BA6"/>
@@ -15935,7 +16339,7 @@
       </w:rPr>
     </w:lvl>
   </w:abstractNum>
-  <w:abstractNum w:abstractNumId="14" w15:restartNumberingAfterBreak="0">
+  <w:abstractNum w:abstractNumId="15" w15:restartNumberingAfterBreak="0">
     <w:nsid w:val="45F2091F"/>
     <w:multiLevelType w:val="hybridMultilevel"/>
     <w:tmpl w:val="F30A80FA"/>
@@ -16024,7 +16428,7 @@
       </w:pPr>
     </w:lvl>
   </w:abstractNum>
-  <w:abstractNum w:abstractNumId="15" w15:restartNumberingAfterBreak="0">
+  <w:abstractNum w:abstractNumId="16" w15:restartNumberingAfterBreak="0">
     <w:nsid w:val="49673878"/>
     <w:multiLevelType w:val="multilevel"/>
     <w:tmpl w:val="77CE7D18"/>
@@ -16142,7 +16546,7 @@
       </w:rPr>
     </w:lvl>
   </w:abstractNum>
-  <w:abstractNum w:abstractNumId="16" w15:restartNumberingAfterBreak="0">
+  <w:abstractNum w:abstractNumId="17" w15:restartNumberingAfterBreak="0">
     <w:nsid w:val="4A3877E0"/>
     <w:multiLevelType w:val="hybridMultilevel"/>
     <w:tmpl w:val="3C0625F4"/>
@@ -16255,7 +16659,7 @@
       </w:rPr>
     </w:lvl>
   </w:abstractNum>
-  <w:abstractNum w:abstractNumId="17" w15:restartNumberingAfterBreak="0">
+  <w:abstractNum w:abstractNumId="18" w15:restartNumberingAfterBreak="0">
     <w:nsid w:val="530E09B1"/>
     <w:multiLevelType w:val="multilevel"/>
     <w:tmpl w:val="77CE7D18"/>
@@ -16373,7 +16777,7 @@
       </w:rPr>
     </w:lvl>
   </w:abstractNum>
-  <w:abstractNum w:abstractNumId="18" w15:restartNumberingAfterBreak="0">
+  <w:abstractNum w:abstractNumId="19" w15:restartNumberingAfterBreak="0">
     <w:nsid w:val="549A6E5C"/>
     <w:multiLevelType w:val="hybridMultilevel"/>
     <w:tmpl w:val="26388DF2"/>
@@ -16486,7 +16890,7 @@
       </w:rPr>
     </w:lvl>
   </w:abstractNum>
-  <w:abstractNum w:abstractNumId="19" w15:restartNumberingAfterBreak="0">
+  <w:abstractNum w:abstractNumId="20" w15:restartNumberingAfterBreak="0">
     <w:nsid w:val="5F3B15A2"/>
     <w:multiLevelType w:val="hybridMultilevel"/>
     <w:tmpl w:val="CE64844A"/>
@@ -16575,7 +16979,7 @@
       </w:pPr>
     </w:lvl>
   </w:abstractNum>
-  <w:abstractNum w:abstractNumId="20" w15:restartNumberingAfterBreak="0">
+  <w:abstractNum w:abstractNumId="21" w15:restartNumberingAfterBreak="0">
     <w:nsid w:val="67F03C11"/>
     <w:multiLevelType w:val="hybridMultilevel"/>
     <w:tmpl w:val="47AE4590"/>
@@ -16688,7 +17092,7 @@
       </w:rPr>
     </w:lvl>
   </w:abstractNum>
-  <w:abstractNum w:abstractNumId="21" w15:restartNumberingAfterBreak="0">
+  <w:abstractNum w:abstractNumId="22" w15:restartNumberingAfterBreak="0">
     <w:nsid w:val="687F0DD1"/>
     <w:multiLevelType w:val="hybridMultilevel"/>
     <w:tmpl w:val="7758D6D2"/>
@@ -16777,7 +17181,7 @@
       </w:pPr>
     </w:lvl>
   </w:abstractNum>
-  <w:abstractNum w:abstractNumId="22" w15:restartNumberingAfterBreak="0">
+  <w:abstractNum w:abstractNumId="23" w15:restartNumberingAfterBreak="0">
     <w:nsid w:val="6FAA2737"/>
     <w:multiLevelType w:val="hybridMultilevel"/>
     <w:tmpl w:val="E4BA6716"/>
@@ -16866,7 +17270,7 @@
       </w:pPr>
     </w:lvl>
   </w:abstractNum>
-  <w:abstractNum w:abstractNumId="23" w15:restartNumberingAfterBreak="0">
+  <w:abstractNum w:abstractNumId="24" w15:restartNumberingAfterBreak="0">
     <w:nsid w:val="793F4AE9"/>
     <w:multiLevelType w:val="hybridMultilevel"/>
     <w:tmpl w:val="CE64844A"/>
@@ -16955,7 +17359,7 @@
       </w:pPr>
     </w:lvl>
   </w:abstractNum>
-  <w:abstractNum w:abstractNumId="24" w15:restartNumberingAfterBreak="0">
+  <w:abstractNum w:abstractNumId="25" w15:restartNumberingAfterBreak="0">
     <w:nsid w:val="7E6F40B4"/>
     <w:multiLevelType w:val="hybridMultilevel"/>
     <w:tmpl w:val="EDDE09FC"/>
@@ -17045,79 +17449,82 @@
     </w:lvl>
   </w:abstractNum>
   <w:num w:numId="1">
-    <w:abstractNumId w:val="21"/>
+    <w:abstractNumId w:val="22"/>
   </w:num>
   <w:num w:numId="2">
     <w:abstractNumId w:val="0"/>
   </w:num>
   <w:num w:numId="3">
+    <w:abstractNumId w:val="12"/>
+  </w:num>
+  <w:num w:numId="4">
+    <w:abstractNumId w:val="7"/>
+  </w:num>
+  <w:num w:numId="5">
+    <w:abstractNumId w:val="8"/>
+  </w:num>
+  <w:num w:numId="6">
+    <w:abstractNumId w:val="23"/>
+  </w:num>
+  <w:num w:numId="7">
     <w:abstractNumId w:val="11"/>
   </w:num>
-  <w:num w:numId="4">
+  <w:num w:numId="8">
+    <w:abstractNumId w:val="20"/>
+  </w:num>
+  <w:num w:numId="9">
+    <w:abstractNumId w:val="24"/>
+  </w:num>
+  <w:num w:numId="10">
+    <w:abstractNumId w:val="4"/>
+  </w:num>
+  <w:num w:numId="11">
+    <w:abstractNumId w:val="25"/>
+  </w:num>
+  <w:num w:numId="12">
+    <w:abstractNumId w:val="5"/>
+  </w:num>
+  <w:num w:numId="13">
+    <w:abstractNumId w:val="15"/>
+  </w:num>
+  <w:num w:numId="14">
+    <w:abstractNumId w:val="13"/>
+  </w:num>
+  <w:num w:numId="15">
     <w:abstractNumId w:val="6"/>
   </w:num>
-  <w:num w:numId="5">
-    <w:abstractNumId w:val="7"/>
+  <w:num w:numId="16">
+    <w:abstractNumId w:val="18"/>
   </w:num>
-  <w:num w:numId="6">
-    <w:abstractNumId w:val="22"/>
+  <w:num w:numId="17">
+    <w:abstractNumId w:val="2"/>
   </w:num>
-  <w:num w:numId="7">
+  <w:num w:numId="18">
+    <w:abstractNumId w:val="19"/>
+  </w:num>
+  <w:num w:numId="19">
+    <w:abstractNumId w:val="21"/>
+  </w:num>
+  <w:num w:numId="20">
+    <w:abstractNumId w:val="17"/>
+  </w:num>
+  <w:num w:numId="21">
+    <w:abstractNumId w:val="14"/>
+  </w:num>
+  <w:num w:numId="22">
+    <w:abstractNumId w:val="3"/>
+  </w:num>
+  <w:num w:numId="23">
+    <w:abstractNumId w:val="16"/>
+  </w:num>
+  <w:num w:numId="24">
     <w:abstractNumId w:val="10"/>
   </w:num>
-  <w:num w:numId="8">
-    <w:abstractNumId w:val="19"/>
-  </w:num>
-  <w:num w:numId="9">
-    <w:abstractNumId w:val="23"/>
-  </w:num>
-  <w:num w:numId="10">
-    <w:abstractNumId w:val="3"/>
-  </w:num>
-  <w:num w:numId="11">
-    <w:abstractNumId w:val="24"/>
-  </w:num>
-  <w:num w:numId="12">
-    <w:abstractNumId w:val="4"/>
-  </w:num>
-  <w:num w:numId="13">
-    <w:abstractNumId w:val="14"/>
-  </w:num>
-  <w:num w:numId="14">
-    <w:abstractNumId w:val="12"/>
-  </w:num>
-  <w:num w:numId="15">
-    <w:abstractNumId w:val="5"/>
-  </w:num>
-  <w:num w:numId="16">
-    <w:abstractNumId w:val="17"/>
-  </w:num>
-  <w:num w:numId="17">
-    <w:abstractNumId w:val="1"/>
-  </w:num>
-  <w:num w:numId="18">
-    <w:abstractNumId w:val="18"/>
-  </w:num>
-  <w:num w:numId="19">
-    <w:abstractNumId w:val="20"/>
-  </w:num>
-  <w:num w:numId="20">
-    <w:abstractNumId w:val="16"/>
-  </w:num>
-  <w:num w:numId="21">
-    <w:abstractNumId w:val="13"/>
-  </w:num>
-  <w:num w:numId="22">
-    <w:abstractNumId w:val="2"/>
-  </w:num>
-  <w:num w:numId="23">
-    <w:abstractNumId w:val="15"/>
-  </w:num>
-  <w:num w:numId="24">
+  <w:num w:numId="25">
     <w:abstractNumId w:val="9"/>
   </w:num>
-  <w:num w:numId="25">
-    <w:abstractNumId w:val="8"/>
+  <w:num w:numId="26">
+    <w:abstractNumId w:val="1"/>
   </w:num>
 </w:numbering>
 </file>

</xml_diff>

<commit_message>
Turtle version, no obst
Signed-off-by: vladteapa <georgehariga@yahoo.com>
</commit_message>
<xml_diff>
--- a/Hariga_George_C114C_Platforma_autonoma.docx
+++ b/Hariga_George_C114C_Platforma_autonoma.docx
@@ -3306,25 +3306,7 @@
         <w:t xml:space="preserve"> </w:t>
       </w:r>
       <w:r>
-        <w:rPr>
-          <w:rFonts w:cs="Times New Roman"/>
-          <w:szCs w:val="28"/>
-        </w:rPr>
-        <w:t xml:space="preserve">produs </w:t>
-      </w:r>
-      <w:r>
-        <w:rPr>
-          <w:rFonts w:cs="Times New Roman"/>
-          <w:szCs w:val="28"/>
-        </w:rPr>
-        <w:t xml:space="preserve">de </w:t>
-      </w:r>
-      <w:r>
-        <w:rPr>
-          <w:rFonts w:cs="Times New Roman"/>
-          <w:szCs w:val="28"/>
-        </w:rPr>
-        <w:t>Futaba</w:t>
+        <w:t>MG995</w:t>
       </w:r>
       <w:r>
         <w:rPr>
@@ -5226,11 +5208,7 @@
         <w:t xml:space="preserve">Servomotorul este un </w:t>
       </w:r>
       <w:r>
-        <w:rPr>
-          <w:rFonts w:cs="Times New Roman"/>
-          <w:szCs w:val="28"/>
-        </w:rPr>
-        <w:t>Futaba S3010</w:t>
+        <w:t>MG995</w:t>
       </w:r>
       <w:r>
         <w:rPr>
@@ -14246,6 +14224,9 @@
     <w:p>
       <w:pPr>
         <w:ind w:firstLine="720"/>
+        <w:rPr>
+          <w:lang w:val="en-US"/>
+        </w:rPr>
       </w:pPr>
       <w:r>
         <w:t>Cu ajutorul acestui modul vom măsura fiecare pixel indiviual provenit de la pinul AO al modulului LineScanCamera</w:t>
@@ -14325,7 +14306,53 @@
           <w:sz w:val="24"/>
           <w:szCs w:val="24"/>
         </w:rPr>
-        <w:t>uart</w:t>
+        <w:t>U</w:t>
+      </w:r>
+      <w:r>
+        <w:rPr>
+          <w:rFonts w:cs="Times New Roman"/>
+          <w:sz w:val="24"/>
+          <w:szCs w:val="24"/>
+        </w:rPr>
+        <w:t>art</w:t>
+      </w:r>
+    </w:p>
+    <w:p>
+      <w:pPr>
+        <w:ind w:firstLine="720"/>
+        <w:jc w:val="both"/>
+        <w:rPr>
+          <w:rFonts w:cs="Times New Roman"/>
+          <w:sz w:val="24"/>
+          <w:szCs w:val="24"/>
+        </w:rPr>
+      </w:pPr>
+      <w:r>
+        <w:rPr>
+          <w:rFonts w:cs="Times New Roman"/>
+          <w:sz w:val="24"/>
+          <w:szCs w:val="24"/>
+        </w:rPr>
+        <w:t>Servomotor</w:t>
+      </w:r>
+    </w:p>
+    <w:p>
+      <w:pPr>
+        <w:ind w:firstLine="720"/>
+        <w:jc w:val="both"/>
+        <w:rPr>
+          <w:rFonts w:cs="Times New Roman"/>
+          <w:sz w:val="24"/>
+          <w:szCs w:val="24"/>
+        </w:rPr>
+      </w:pPr>
+      <w:r>
+        <w:rPr>
+          <w:rFonts w:cs="Times New Roman"/>
+          <w:sz w:val="24"/>
+          <w:szCs w:val="24"/>
+        </w:rPr>
+        <w:t>Pid</w:t>
       </w:r>
     </w:p>
     <w:p>
@@ -14405,17 +14432,7 @@
             <w:sz w:val="24"/>
             <w:szCs w:val="24"/>
           </w:rPr>
-          <w:t>https://www.google.com/url?sa=t&amp;rct=j&amp;q=&amp;esrc=s&amp;source=web&amp;cd=&amp;ved=2ahUKEwjB_PWpn6PtAhXjlIsKHfEpAXwQFjAAegQIAxAC&amp;url=https%3A%2F%2Fcommunity.nxp.com%2Fpwmxy87654%2Fattachments%2Fpwmxy87654%2Fuvp%2540tkb%2F139%2F10%2F</w:t>
-        </w:r>
-        <w:r>
-          <w:rPr>
-            <w:rStyle w:val="Hyperlink"/>
-            <w:rFonts w:cs="Times New Roman"/>
-            <w:sz w:val="24"/>
-            <w:szCs w:val="24"/>
-          </w:rPr>
-          <w:lastRenderedPageBreak/>
-          <w:t>NXP_CUP_Manual_GrandpierreESIEE(FRA).pdf&amp;usg=AOvVaw3OTAi2fJlDTxJcWI5OPNOd</w:t>
+          <w:t>https://www.google.com/url?sa=t&amp;rct=j&amp;q=&amp;esrc=s&amp;source=web&amp;cd=&amp;ved=2ahUKEwjB_PWpn6PtAhXjlIsKHfEpAXwQFjAAegQIAxAC&amp;url=https%3A%2F%2Fcommunity.nxp.com%2Fpwmxy87654%2Fattachments%2Fpwmxy87654%2Fuvp%2540tkb%2F139%2F10%2FNXP_CUP_Manual_GrandpierreESIEE(FRA).pdf&amp;usg=AOvVaw3OTAi2fJlDTxJcWI5OPNOd</w:t>
         </w:r>
       </w:hyperlink>
       <w:r>

</xml_diff>

<commit_message>
PID modificare motoare serie
Signed-off-by: vladteapa <georgehariga@yahoo.com>
</commit_message>
<xml_diff>
--- a/Hariga_George_C114C_Platforma_autonoma.docx
+++ b/Hariga_George_C114C_Platforma_autonoma.docx
@@ -15132,6 +15132,8 @@
           <m:r>
             <w:rPr>
               <w:rFonts w:ascii="Cambria Math" w:hAnsi="Cambria Math"/>
+              <w:sz w:val="26"/>
+              <w:szCs w:val="26"/>
               <w:lang w:val="en-US"/>
             </w:rPr>
             <m:t>MOTOARE_VITEZA_MAX_MS = NR_INPUT_COEFF * MAX_VITEZA_MULTIPLIER</m:t>
@@ -15212,6 +15214,370 @@
         <w:ind w:left="-1080" w:right="-180"/>
         <w:jc w:val="both"/>
         <w:rPr>
+          <w:sz w:val="26"/>
+          <w:szCs w:val="26"/>
+          <w:lang w:val="en-US"/>
+        </w:rPr>
+      </w:pPr>
+      <m:oMathPara>
+        <m:oMath>
+          <m:r>
+            <w:rPr>
+              <w:rFonts w:ascii="Cambria Math" w:hAnsi="Cambria Math"/>
+              <w:sz w:val="26"/>
+              <w:szCs w:val="26"/>
+              <w:lang w:val="en-US"/>
+            </w:rPr>
+            <m:t>MOTOARE_VITEZA_</m:t>
+          </m:r>
+          <m:r>
+            <w:rPr>
+              <w:rFonts w:ascii="Cambria Math" w:hAnsi="Cambria Math"/>
+              <w:sz w:val="26"/>
+              <w:szCs w:val="26"/>
+              <w:lang w:val="en-US"/>
+            </w:rPr>
+            <m:t>CURBA</m:t>
+          </m:r>
+          <m:r>
+            <w:rPr>
+              <w:rFonts w:ascii="Cambria Math" w:hAnsi="Cambria Math"/>
+              <w:sz w:val="26"/>
+              <w:szCs w:val="26"/>
+              <w:lang w:val="en-US"/>
+            </w:rPr>
+            <m:t>_MS = NR_INPUT_COEFF * M</m:t>
+          </m:r>
+          <m:r>
+            <w:rPr>
+              <w:rFonts w:ascii="Cambria Math" w:hAnsi="Cambria Math"/>
+              <w:sz w:val="26"/>
+              <w:szCs w:val="26"/>
+              <w:lang w:val="en-US"/>
+            </w:rPr>
+            <m:t>IN</m:t>
+          </m:r>
+          <m:r>
+            <w:rPr>
+              <w:rFonts w:ascii="Cambria Math" w:hAnsi="Cambria Math"/>
+              <w:sz w:val="26"/>
+              <w:szCs w:val="26"/>
+              <w:lang w:val="en-US"/>
+            </w:rPr>
+            <m:t>_VITEZA_MULTIPLIER</m:t>
+          </m:r>
+        </m:oMath>
+      </m:oMathPara>
+    </w:p>
+    <w:p>
+      <w:pPr>
+        <w:pStyle w:val="Caption"/>
+        <w:jc w:val="center"/>
+        <w:rPr>
+          <w:lang w:val="en-US"/>
+        </w:rPr>
+      </w:pPr>
+      <w:r>
+        <w:rPr>
+          <w:color w:val="auto"/>
+          <w:sz w:val="28"/>
+          <w:szCs w:val="28"/>
+        </w:rPr>
+        <w:t xml:space="preserve">Formula </w:t>
+      </w:r>
+      <w:r>
+        <w:rPr>
+          <w:color w:val="auto"/>
+          <w:sz w:val="28"/>
+          <w:szCs w:val="28"/>
+        </w:rPr>
+        <w:fldChar w:fldCharType="begin"/>
+      </w:r>
+      <w:r>
+        <w:rPr>
+          <w:color w:val="auto"/>
+          <w:sz w:val="28"/>
+          <w:szCs w:val="28"/>
+        </w:rPr>
+        <w:instrText xml:space="preserve"> SEQ Formula \* ARABIC </w:instrText>
+      </w:r>
+      <w:r>
+        <w:rPr>
+          <w:color w:val="auto"/>
+          <w:sz w:val="28"/>
+          <w:szCs w:val="28"/>
+        </w:rPr>
+        <w:fldChar w:fldCharType="separate"/>
+      </w:r>
+      <w:r>
+        <w:rPr>
+          <w:color w:val="auto"/>
+          <w:sz w:val="28"/>
+          <w:szCs w:val="28"/>
+        </w:rPr>
+        <w:t>5</w:t>
+      </w:r>
+      <w:r>
+        <w:rPr>
+          <w:color w:val="auto"/>
+          <w:sz w:val="28"/>
+          <w:szCs w:val="28"/>
+        </w:rPr>
+        <w:fldChar w:fldCharType="end"/>
+      </w:r>
+      <w:r>
+        <w:rPr>
+          <w:color w:val="auto"/>
+          <w:sz w:val="28"/>
+          <w:szCs w:val="28"/>
+        </w:rPr>
+        <w:t xml:space="preserve"> Viteza maximă pentru curbă</w:t>
+      </w:r>
+    </w:p>
+    <w:p>
+      <w:pPr>
+        <w:ind w:firstLine="720"/>
+        <w:jc w:val="both"/>
+      </w:pPr>
+    </w:p>
+    <w:p>
+      <w:pPr>
+        <w:pStyle w:val="ListParagraph"/>
+        <w:numPr>
+          <w:ilvl w:val="0"/>
+          <w:numId w:val="32"/>
+        </w:numPr>
+        <w:jc w:val="both"/>
+      </w:pPr>
+      <w:r>
+        <w:lastRenderedPageBreak/>
+        <w:t>MAX_VITEZA_MULTIPLER are valoarea 8;</w:t>
+      </w:r>
+    </w:p>
+    <w:p>
+      <w:pPr>
+        <w:pStyle w:val="ListParagraph"/>
+        <w:numPr>
+          <w:ilvl w:val="0"/>
+          <w:numId w:val="32"/>
+        </w:numPr>
+        <w:jc w:val="both"/>
+      </w:pPr>
+      <w:r>
+        <w:t>MIN_VITEZA_MULTIPLIER are valoarea 6;</w:t>
+      </w:r>
+    </w:p>
+    <w:p>
+      <w:pPr>
+        <w:ind w:firstLine="720"/>
+        <w:jc w:val="both"/>
+      </w:pPr>
+    </w:p>
+    <w:p>
+      <w:pPr>
+        <w:pStyle w:val="Heading2"/>
+        <w:numPr>
+          <w:ilvl w:val="0"/>
+          <w:numId w:val="17"/>
+        </w:numPr>
+        <w:jc w:val="both"/>
+        <w:rPr>
+          <w:rFonts w:ascii="Times New Roman" w:hAnsi="Times New Roman" w:cs="Times New Roman"/>
+          <w:b/>
+          <w:bCs/>
+          <w:color w:val="auto"/>
+          <w:sz w:val="36"/>
+          <w:szCs w:val="36"/>
+        </w:rPr>
+      </w:pPr>
+      <w:r>
+        <w:rPr>
+          <w:rFonts w:ascii="Times New Roman" w:hAnsi="Times New Roman" w:cs="Times New Roman"/>
+          <w:b/>
+          <w:bCs/>
+          <w:color w:val="auto"/>
+          <w:sz w:val="36"/>
+          <w:szCs w:val="36"/>
+        </w:rPr>
+        <w:t>PID</w:t>
+      </w:r>
+    </w:p>
+    <w:p/>
+    <w:p>
+      <w:pPr>
+        <w:ind w:firstLine="720"/>
+        <w:jc w:val="both"/>
+      </w:pPr>
+      <w:r>
+        <w:rPr>
+          <w:lang w:val="en-US"/>
+        </w:rPr>
+        <w:t>PID este un controller propor</w:t>
+      </w:r>
+      <w:r>
+        <w:t>țional, derivativ și integrativ care are scopul de a minimiza</w:t>
+      </w:r>
+      <w:r>
+        <w:t xml:space="preserve"> eroarea unui semnal de intrare. Schema generală a unui PID este prezentată în următoarea figură.</w:t>
+      </w:r>
+    </w:p>
+    <w:p>
+      <w:pPr>
+        <w:ind w:firstLine="720"/>
+        <w:jc w:val="center"/>
+        <w:rPr>
+          <w:lang w:val="en-US"/>
+        </w:rPr>
+      </w:pPr>
+      <w:r>
+        <w:drawing>
+          <wp:inline distT="0" distB="0" distL="0" distR="0" wp14:anchorId="54FF91B1" wp14:editId="22BD0DFC">
+            <wp:extent cx="3810000" cy="1352550"/>
+            <wp:effectExtent l="0" t="0" r="0" b="0"/>
+            <wp:docPr id="29" name="Picture 29" descr="PID controller - Wikipedia"/>
+            <wp:cNvGraphicFramePr>
+              <a:graphicFrameLocks xmlns:a="http://schemas.openxmlformats.org/drawingml/2006/main" noChangeAspect="1"/>
+            </wp:cNvGraphicFramePr>
+            <a:graphic xmlns:a="http://schemas.openxmlformats.org/drawingml/2006/main">
+              <a:graphicData uri="http://schemas.openxmlformats.org/drawingml/2006/picture">
+                <pic:pic xmlns:pic="http://schemas.openxmlformats.org/drawingml/2006/picture">
+                  <pic:nvPicPr>
+                    <pic:cNvPr id="0" name="Picture 4" descr="PID controller - Wikipedia"/>
+                    <pic:cNvPicPr>
+                      <a:picLocks noChangeAspect="1" noChangeArrowheads="1"/>
+                    </pic:cNvPicPr>
+                  </pic:nvPicPr>
+                  <pic:blipFill>
+                    <a:blip r:embed="rId35">
+                      <a:extLst>
+                        <a:ext uri="{28A0092B-C50C-407E-A947-70E740481C1C}">
+                          <a14:useLocalDpi xmlns:a14="http://schemas.microsoft.com/office/drawing/2010/main" val="0"/>
+                        </a:ext>
+                      </a:extLst>
+                    </a:blip>
+                    <a:srcRect/>
+                    <a:stretch>
+                      <a:fillRect/>
+                    </a:stretch>
+                  </pic:blipFill>
+                  <pic:spPr bwMode="auto">
+                    <a:xfrm>
+                      <a:off x="0" y="0"/>
+                      <a:ext cx="3810000" cy="1352550"/>
+                    </a:xfrm>
+                    <a:prstGeom prst="rect">
+                      <a:avLst/>
+                    </a:prstGeom>
+                    <a:noFill/>
+                    <a:ln>
+                      <a:noFill/>
+                    </a:ln>
+                  </pic:spPr>
+                </pic:pic>
+              </a:graphicData>
+            </a:graphic>
+          </wp:inline>
+        </w:drawing>
+      </w:r>
+    </w:p>
+    <w:p>
+      <w:pPr>
+        <w:pStyle w:val="Caption"/>
+        <w:jc w:val="center"/>
+        <w:rPr>
+          <w:color w:val="auto"/>
+          <w:sz w:val="28"/>
+          <w:szCs w:val="28"/>
+        </w:rPr>
+      </w:pPr>
+      <w:r>
+        <w:rPr>
+          <w:color w:val="auto"/>
+          <w:sz w:val="28"/>
+          <w:szCs w:val="28"/>
+        </w:rPr>
+        <w:t xml:space="preserve">Fig. </w:t>
+      </w:r>
+      <w:r>
+        <w:rPr>
+          <w:color w:val="auto"/>
+          <w:sz w:val="28"/>
+          <w:szCs w:val="28"/>
+        </w:rPr>
+        <w:fldChar w:fldCharType="begin"/>
+      </w:r>
+      <w:r>
+        <w:rPr>
+          <w:color w:val="auto"/>
+          <w:sz w:val="28"/>
+          <w:szCs w:val="28"/>
+        </w:rPr>
+        <w:instrText xml:space="preserve"> SEQ Fig. \* ARABIC </w:instrText>
+      </w:r>
+      <w:r>
+        <w:rPr>
+          <w:color w:val="auto"/>
+          <w:sz w:val="28"/>
+          <w:szCs w:val="28"/>
+        </w:rPr>
+        <w:fldChar w:fldCharType="separate"/>
+      </w:r>
+      <w:r>
+        <w:rPr>
+          <w:color w:val="auto"/>
+          <w:sz w:val="28"/>
+          <w:szCs w:val="28"/>
+        </w:rPr>
+        <w:t>26</w:t>
+      </w:r>
+      <w:r>
+        <w:rPr>
+          <w:color w:val="auto"/>
+          <w:sz w:val="28"/>
+          <w:szCs w:val="28"/>
+        </w:rPr>
+        <w:fldChar w:fldCharType="end"/>
+      </w:r>
+      <w:r>
+        <w:rPr>
+          <w:color w:val="auto"/>
+          <w:sz w:val="28"/>
+          <w:szCs w:val="28"/>
+        </w:rPr>
+        <w:t xml:space="preserve"> Schemă PID</w:t>
+      </w:r>
+    </w:p>
+    <w:p>
+      <w:pPr>
+        <w:rPr>
+          <w:lang w:val="en-US"/>
+        </w:rPr>
+      </w:pPr>
+      <w:r>
+        <w:rPr>
+          <w:lang w:val="en-US"/>
+        </w:rPr>
+        <w:tab/>
+      </w:r>
+    </w:p>
+    <w:p>
+      <w:pPr>
+        <w:rPr>
+          <w:lang w:val="en-US"/>
+        </w:rPr>
+      </w:pPr>
+      <w:r>
+        <w:rPr>
+          <w:lang w:val="en-US"/>
+        </w:rPr>
+        <w:tab/>
+        <w:t>În cazul nostru, r(t) este viteza dorită, y(t) este viteza măsurată, u(t) este semnalul PWM al motoarelor, iar e(t) este eroarea. Întrucât avem un PID discret în cazul nostru, acesta este adaptat și are următoarea formulă:</w:t>
+      </w:r>
+    </w:p>
+    <w:p>
+      <w:pPr>
+        <w:rPr>
+          <w:rFonts w:eastAsiaTheme="minorEastAsia"/>
           <w:lang w:val="en-US"/>
         </w:rPr>
       </w:pPr>
@@ -15222,35 +15588,218 @@
               <w:rFonts w:ascii="Cambria Math" w:hAnsi="Cambria Math"/>
               <w:lang w:val="en-US"/>
             </w:rPr>
-            <m:t>MOTOARE_VITEZA_</m:t>
+            <m:t>u</m:t>
           </m:r>
+          <m:d>
+            <m:dPr>
+              <m:ctrlPr>
+                <w:rPr>
+                  <w:rFonts w:ascii="Cambria Math" w:hAnsi="Cambria Math"/>
+                  <w:i/>
+                  <w:lang w:val="en-US"/>
+                </w:rPr>
+              </m:ctrlPr>
+            </m:dPr>
+            <m:e>
+              <m:r>
+                <w:rPr>
+                  <w:rFonts w:ascii="Cambria Math" w:hAnsi="Cambria Math"/>
+                  <w:lang w:val="en-US"/>
+                </w:rPr>
+                <m:t>n</m:t>
+              </m:r>
+            </m:e>
+          </m:d>
           <m:r>
             <w:rPr>
               <w:rFonts w:ascii="Cambria Math" w:hAnsi="Cambria Math"/>
               <w:lang w:val="en-US"/>
             </w:rPr>
-            <m:t>CURBA</m:t>
+            <m:t>=e</m:t>
           </m:r>
+          <m:d>
+            <m:dPr>
+              <m:ctrlPr>
+                <w:rPr>
+                  <w:rFonts w:ascii="Cambria Math" w:hAnsi="Cambria Math"/>
+                  <w:i/>
+                  <w:lang w:val="en-US"/>
+                </w:rPr>
+              </m:ctrlPr>
+            </m:dPr>
+            <m:e>
+              <m:r>
+                <w:rPr>
+                  <w:rFonts w:ascii="Cambria Math" w:hAnsi="Cambria Math"/>
+                  <w:lang w:val="en-US"/>
+                </w:rPr>
+                <m:t>n</m:t>
+              </m:r>
+            </m:e>
+          </m:d>
           <m:r>
             <w:rPr>
               <w:rFonts w:ascii="Cambria Math" w:hAnsi="Cambria Math"/>
               <w:lang w:val="en-US"/>
             </w:rPr>
-            <m:t>_MS = NR_INPUT_COEFF * M</m:t>
+            <m:t>*KP+</m:t>
           </m:r>
+          <m:d>
+            <m:dPr>
+              <m:ctrlPr>
+                <w:rPr>
+                  <w:rFonts w:ascii="Cambria Math" w:hAnsi="Cambria Math"/>
+                  <w:i/>
+                  <w:lang w:val="en-US"/>
+                </w:rPr>
+              </m:ctrlPr>
+            </m:dPr>
+            <m:e>
+              <m:r>
+                <w:rPr>
+                  <w:rFonts w:ascii="Cambria Math" w:hAnsi="Cambria Math"/>
+                  <w:lang w:val="en-US"/>
+                </w:rPr>
+                <m:t>e</m:t>
+              </m:r>
+              <m:d>
+                <m:dPr>
+                  <m:ctrlPr>
+                    <w:rPr>
+                      <w:rFonts w:ascii="Cambria Math" w:hAnsi="Cambria Math"/>
+                      <w:i/>
+                      <w:lang w:val="en-US"/>
+                    </w:rPr>
+                  </m:ctrlPr>
+                </m:dPr>
+                <m:e>
+                  <m:r>
+                    <w:rPr>
+                      <w:rFonts w:ascii="Cambria Math" w:hAnsi="Cambria Math"/>
+                      <w:lang w:val="en-US"/>
+                    </w:rPr>
+                    <m:t>n</m:t>
+                  </m:r>
+                </m:e>
+              </m:d>
+              <m:r>
+                <w:rPr>
+                  <w:rFonts w:ascii="Cambria Math" w:hAnsi="Cambria Math"/>
+                  <w:lang w:val="en-US"/>
+                </w:rPr>
+                <m:t>-e</m:t>
+              </m:r>
+              <m:d>
+                <m:dPr>
+                  <m:ctrlPr>
+                    <w:rPr>
+                      <w:rFonts w:ascii="Cambria Math" w:hAnsi="Cambria Math"/>
+                      <w:i/>
+                      <w:lang w:val="en-US"/>
+                    </w:rPr>
+                  </m:ctrlPr>
+                </m:dPr>
+                <m:e>
+                  <m:r>
+                    <w:rPr>
+                      <w:rFonts w:ascii="Cambria Math" w:hAnsi="Cambria Math"/>
+                      <w:lang w:val="en-US"/>
+                    </w:rPr>
+                    <m:t>n-1</m:t>
+                  </m:r>
+                </m:e>
+              </m:d>
+            </m:e>
+          </m:d>
           <m:r>
             <w:rPr>
               <w:rFonts w:ascii="Cambria Math" w:hAnsi="Cambria Math"/>
               <w:lang w:val="en-US"/>
             </w:rPr>
-            <m:t>IN</m:t>
+            <m:t>*</m:t>
           </m:r>
+          <m:f>
+            <m:fPr>
+              <m:ctrlPr>
+                <w:rPr>
+                  <w:rFonts w:ascii="Cambria Math" w:hAnsi="Cambria Math"/>
+                  <w:i/>
+                  <w:lang w:val="en-US"/>
+                </w:rPr>
+              </m:ctrlPr>
+            </m:fPr>
+            <m:num>
+              <m:r>
+                <w:rPr>
+                  <w:rFonts w:ascii="Cambria Math" w:hAnsi="Cambria Math"/>
+                  <w:lang w:val="en-US"/>
+                </w:rPr>
+                <m:t>KD</m:t>
+              </m:r>
+            </m:num>
+            <m:den>
+              <m:r>
+                <w:rPr>
+                  <w:rFonts w:ascii="Cambria Math" w:hAnsi="Cambria Math"/>
+                  <w:lang w:val="en-US"/>
+                </w:rPr>
+                <m:t>TS</m:t>
+              </m:r>
+            </m:den>
+          </m:f>
           <m:r>
             <w:rPr>
               <w:rFonts w:ascii="Cambria Math" w:hAnsi="Cambria Math"/>
               <w:lang w:val="en-US"/>
             </w:rPr>
-            <m:t>_VITEZA_MULTIPLIER</m:t>
+            <m:t>+ KI*TS*</m:t>
+          </m:r>
+          <m:nary>
+            <m:naryPr>
+              <m:chr m:val="∑"/>
+              <m:limLoc m:val="undOvr"/>
+              <m:ctrlPr>
+                <w:rPr>
+                  <w:rFonts w:ascii="Cambria Math" w:hAnsi="Cambria Math"/>
+                  <w:i/>
+                  <w:lang w:val="en-US"/>
+                </w:rPr>
+              </m:ctrlPr>
+            </m:naryPr>
+            <m:sub>
+              <m:r>
+                <w:rPr>
+                  <w:rFonts w:ascii="Cambria Math" w:hAnsi="Cambria Math"/>
+                  <w:lang w:val="en-US"/>
+                </w:rPr>
+                <m:t>0</m:t>
+              </m:r>
+            </m:sub>
+            <m:sup>
+              <m:r>
+                <w:rPr>
+                  <w:rFonts w:ascii="Cambria Math" w:hAnsi="Cambria Math"/>
+                  <w:lang w:val="en-US"/>
+                </w:rPr>
+                <m:t>n</m:t>
+              </m:r>
+            </m:sup>
+            <m:e>
+              <m:r>
+                <w:rPr>
+                  <w:rFonts w:ascii="Cambria Math" w:hAnsi="Cambria Math"/>
+                  <w:lang w:val="en-US"/>
+                </w:rPr>
+                <m:t>e(n)</m:t>
+              </m:r>
+            </m:e>
+          </m:nary>
+          <m:r>
+            <w:rPr>
+              <w:rFonts w:ascii="Cambria Math" w:hAnsi="Cambria Math"/>
+              <w:lang w:val="en-US"/>
+            </w:rPr>
+            <m:t xml:space="preserve"> </m:t>
           </m:r>
         </m:oMath>
       </m:oMathPara>
@@ -15260,70 +15809,73 @@
         <w:pStyle w:val="Caption"/>
         <w:jc w:val="center"/>
         <w:rPr>
+          <w:color w:val="auto"/>
+          <w:sz w:val="28"/>
+          <w:szCs w:val="28"/>
+        </w:rPr>
+      </w:pPr>
+      <w:r>
+        <w:rPr>
+          <w:color w:val="auto"/>
+          <w:sz w:val="28"/>
+          <w:szCs w:val="28"/>
+        </w:rPr>
+        <w:t xml:space="preserve">Formula </w:t>
+      </w:r>
+      <w:r>
+        <w:rPr>
+          <w:color w:val="auto"/>
+          <w:sz w:val="28"/>
+          <w:szCs w:val="28"/>
+        </w:rPr>
+        <w:fldChar w:fldCharType="begin"/>
+      </w:r>
+      <w:r>
+        <w:rPr>
+          <w:color w:val="auto"/>
+          <w:sz w:val="28"/>
+          <w:szCs w:val="28"/>
+        </w:rPr>
+        <w:instrText xml:space="preserve"> SEQ Formula \* ARABIC </w:instrText>
+      </w:r>
+      <w:r>
+        <w:rPr>
+          <w:color w:val="auto"/>
+          <w:sz w:val="28"/>
+          <w:szCs w:val="28"/>
+        </w:rPr>
+        <w:fldChar w:fldCharType="separate"/>
+      </w:r>
+      <w:r>
+        <w:rPr>
+          <w:color w:val="auto"/>
+          <w:sz w:val="28"/>
+          <w:szCs w:val="28"/>
+        </w:rPr>
+        <w:t>6</w:t>
+      </w:r>
+      <w:r>
+        <w:rPr>
+          <w:color w:val="auto"/>
+          <w:sz w:val="28"/>
+          <w:szCs w:val="28"/>
+        </w:rPr>
+        <w:fldChar w:fldCharType="end"/>
+      </w:r>
+      <w:r>
+        <w:rPr>
+          <w:color w:val="auto"/>
+          <w:sz w:val="28"/>
+          <w:szCs w:val="28"/>
+        </w:rPr>
+        <w:t xml:space="preserve"> PID</w:t>
+      </w:r>
+    </w:p>
+    <w:p>
+      <w:pPr>
+        <w:rPr>
           <w:lang w:val="en-US"/>
         </w:rPr>
-      </w:pPr>
-      <w:r>
-        <w:rPr>
-          <w:color w:val="auto"/>
-          <w:sz w:val="28"/>
-          <w:szCs w:val="28"/>
-        </w:rPr>
-        <w:t xml:space="preserve">Formula </w:t>
-      </w:r>
-      <w:r>
-        <w:rPr>
-          <w:color w:val="auto"/>
-          <w:sz w:val="28"/>
-          <w:szCs w:val="28"/>
-        </w:rPr>
-        <w:fldChar w:fldCharType="begin"/>
-      </w:r>
-      <w:r>
-        <w:rPr>
-          <w:color w:val="auto"/>
-          <w:sz w:val="28"/>
-          <w:szCs w:val="28"/>
-        </w:rPr>
-        <w:instrText xml:space="preserve"> SEQ Formula \* ARABIC </w:instrText>
-      </w:r>
-      <w:r>
-        <w:rPr>
-          <w:color w:val="auto"/>
-          <w:sz w:val="28"/>
-          <w:szCs w:val="28"/>
-        </w:rPr>
-        <w:fldChar w:fldCharType="separate"/>
-      </w:r>
-      <w:r>
-        <w:rPr>
-          <w:color w:val="auto"/>
-          <w:sz w:val="28"/>
-          <w:szCs w:val="28"/>
-        </w:rPr>
-        <w:t>5</w:t>
-      </w:r>
-      <w:r>
-        <w:rPr>
-          <w:color w:val="auto"/>
-          <w:sz w:val="28"/>
-          <w:szCs w:val="28"/>
-        </w:rPr>
-        <w:fldChar w:fldCharType="end"/>
-      </w:r>
-      <w:r>
-        <w:rPr>
-          <w:color w:val="auto"/>
-          <w:sz w:val="28"/>
-          <w:szCs w:val="28"/>
-        </w:rPr>
-        <w:t xml:space="preserve"> Viteza maximă pentru curbă</w:t>
-      </w:r>
-    </w:p>
-    <w:p>
-      <w:pPr>
-        <w:ind w:firstLine="720"/>
-        <w:jc w:val="both"/>
       </w:pPr>
     </w:p>
     <w:p>
@@ -15331,13 +15883,12 @@
         <w:pStyle w:val="ListParagraph"/>
         <w:numPr>
           <w:ilvl w:val="0"/>
-          <w:numId w:val="32"/>
+          <w:numId w:val="33"/>
         </w:numPr>
         <w:jc w:val="both"/>
       </w:pPr>
       <w:r>
-        <w:lastRenderedPageBreak/>
-        <w:t>MAX_VITEZA_MULTIPLER are valoarea 8;</w:t>
+        <w:t>TS, este perioada de la o iterație la alta și are valoarea de 0.125s;</w:t>
       </w:r>
     </w:p>
     <w:p>
@@ -15345,12 +15896,68 @@
         <w:pStyle w:val="ListParagraph"/>
         <w:numPr>
           <w:ilvl w:val="0"/>
-          <w:numId w:val="32"/>
+          <w:numId w:val="33"/>
         </w:numPr>
         <w:jc w:val="both"/>
       </w:pPr>
       <w:r>
-        <w:t>MIN_VITEZA_MULTIPLIER are valoarea 6;</w:t>
+        <w:t>KP, este coeficientul părții proporționale</w:t>
+      </w:r>
+      <w:r>
+        <w:t xml:space="preserve"> și are valoarea 0.185</w:t>
+      </w:r>
+      <w:r>
+        <w:t>;</w:t>
+      </w:r>
+    </w:p>
+    <w:p>
+      <w:pPr>
+        <w:pStyle w:val="ListParagraph"/>
+        <w:numPr>
+          <w:ilvl w:val="0"/>
+          <w:numId w:val="33"/>
+        </w:numPr>
+        <w:jc w:val="both"/>
+      </w:pPr>
+      <w:r>
+        <w:t>KI, este coeficientul părții integrative</w:t>
+      </w:r>
+      <w:r>
+        <w:t xml:space="preserve"> și are valoarea 0.001</w:t>
+      </w:r>
+      <w:r>
+        <w:t>;</w:t>
+      </w:r>
+    </w:p>
+    <w:p>
+      <w:pPr>
+        <w:pStyle w:val="ListParagraph"/>
+        <w:numPr>
+          <w:ilvl w:val="0"/>
+          <w:numId w:val="33"/>
+        </w:numPr>
+        <w:jc w:val="both"/>
+      </w:pPr>
+      <w:r>
+        <w:t>KD, este coeficientul părții derivative</w:t>
+      </w:r>
+      <w:r>
+        <w:t xml:space="preserve"> și are valoarea 0.045</w:t>
+      </w:r>
+      <w:r>
+        <w:t>.</w:t>
+      </w:r>
+    </w:p>
+    <w:p>
+      <w:pPr>
+        <w:ind w:firstLine="720"/>
+        <w:jc w:val="both"/>
+      </w:pPr>
+      <w:r>
+        <w:t xml:space="preserve">Semnalul de comandă este actualizat după ce s-a măsurat turația și s-a calculat viteza. </w:t>
+      </w:r>
+      <w:r>
+        <w:t>Aceste valori au fost alese empiric după mai multe teste.</w:t>
       </w:r>
     </w:p>
     <w:p>
@@ -15490,7 +16097,7 @@
           <w:szCs w:val="24"/>
         </w:rPr>
       </w:pPr>
-      <w:hyperlink r:id="rId35" w:anchor="toc-hId-1303918968" w:history="1">
+      <w:hyperlink r:id="rId36" w:anchor="toc-hId-1303918968" w:history="1">
         <w:r>
           <w:rPr>
             <w:rStyle w:val="Hyperlink"/>
@@ -15512,7 +16119,7 @@
           <w:szCs w:val="24"/>
         </w:rPr>
       </w:pPr>
-      <w:hyperlink r:id="rId36" w:history="1">
+      <w:hyperlink r:id="rId37" w:history="1">
         <w:r>
           <w:rPr>
             <w:rStyle w:val="Hyperlink"/>
@@ -15558,7 +16165,7 @@
           <w:szCs w:val="24"/>
         </w:rPr>
       </w:pPr>
-      <w:hyperlink r:id="rId37" w:history="1">
+      <w:hyperlink r:id="rId38" w:history="1">
         <w:r>
           <w:rPr>
             <w:rStyle w:val="Hyperlink"/>
@@ -15580,7 +16187,7 @@
           <w:szCs w:val="24"/>
         </w:rPr>
       </w:pPr>
-      <w:hyperlink r:id="rId38" w:history="1">
+      <w:hyperlink r:id="rId39" w:history="1">
         <w:r>
           <w:rPr>
             <w:rStyle w:val="Hyperlink"/>
@@ -15603,7 +16210,7 @@
           <w:szCs w:val="24"/>
         </w:rPr>
       </w:pPr>
-      <w:hyperlink r:id="rId39" w:history="1">
+      <w:hyperlink r:id="rId40" w:history="1">
         <w:r>
           <w:rPr>
             <w:rStyle w:val="Hyperlink"/>
@@ -15625,7 +16232,7 @@
           <w:szCs w:val="24"/>
         </w:rPr>
       </w:pPr>
-      <w:hyperlink r:id="rId40" w:history="1">
+      <w:hyperlink r:id="rId41" w:history="1">
         <w:r>
           <w:rPr>
             <w:rStyle w:val="Hyperlink"/>
@@ -15703,8 +16310,8 @@
       </w:pPr>
     </w:p>
     <w:sectPr>
-      <w:footerReference w:type="default" r:id="rId41"/>
-      <w:footerReference w:type="first" r:id="rId42"/>
+      <w:footerReference w:type="default" r:id="rId42"/>
+      <w:footerReference w:type="first" r:id="rId43"/>
       <w:pgSz w:w="12240" w:h="15840"/>
       <w:pgMar w:top="1440" w:right="1440" w:bottom="1440" w:left="1440" w:header="720" w:footer="720" w:gutter="0"/>
       <w:cols w:space="720"/>
@@ -17267,6 +17874,119 @@
     </w:lvl>
   </w:abstractNum>
   <w:abstractNum w:abstractNumId="13" w15:restartNumberingAfterBreak="0">
+    <w:nsid w:val="2ECE4ED8"/>
+    <w:multiLevelType w:val="hybridMultilevel"/>
+    <w:tmpl w:val="DDBAC386"/>
+    <w:lvl w:ilvl="0" w:tplc="04090001">
+      <w:start w:val="1"/>
+      <w:numFmt w:val="bullet"/>
+      <w:lvlText w:val=""/>
+      <w:lvlJc w:val="left"/>
+      <w:pPr>
+        <w:ind w:left="1080" w:hanging="360"/>
+      </w:pPr>
+      <w:rPr>
+        <w:rFonts w:ascii="Symbol" w:hAnsi="Symbol" w:hint="default"/>
+      </w:rPr>
+    </w:lvl>
+    <w:lvl w:ilvl="1" w:tplc="04090003" w:tentative="1">
+      <w:start w:val="1"/>
+      <w:numFmt w:val="bullet"/>
+      <w:lvlText w:val="o"/>
+      <w:lvlJc w:val="left"/>
+      <w:pPr>
+        <w:ind w:left="1440" w:hanging="360"/>
+      </w:pPr>
+      <w:rPr>
+        <w:rFonts w:ascii="Courier New" w:hAnsi="Courier New" w:cs="Courier New" w:hint="default"/>
+      </w:rPr>
+    </w:lvl>
+    <w:lvl w:ilvl="2" w:tplc="04090005" w:tentative="1">
+      <w:start w:val="1"/>
+      <w:numFmt w:val="bullet"/>
+      <w:lvlText w:val=""/>
+      <w:lvlJc w:val="left"/>
+      <w:pPr>
+        <w:ind w:left="2160" w:hanging="360"/>
+      </w:pPr>
+      <w:rPr>
+        <w:rFonts w:ascii="Wingdings" w:hAnsi="Wingdings" w:hint="default"/>
+      </w:rPr>
+    </w:lvl>
+    <w:lvl w:ilvl="3" w:tplc="04090001" w:tentative="1">
+      <w:start w:val="1"/>
+      <w:numFmt w:val="bullet"/>
+      <w:lvlText w:val=""/>
+      <w:lvlJc w:val="left"/>
+      <w:pPr>
+        <w:ind w:left="2880" w:hanging="360"/>
+      </w:pPr>
+      <w:rPr>
+        <w:rFonts w:ascii="Symbol" w:hAnsi="Symbol" w:hint="default"/>
+      </w:rPr>
+    </w:lvl>
+    <w:lvl w:ilvl="4" w:tplc="04090003" w:tentative="1">
+      <w:start w:val="1"/>
+      <w:numFmt w:val="bullet"/>
+      <w:lvlText w:val="o"/>
+      <w:lvlJc w:val="left"/>
+      <w:pPr>
+        <w:ind w:left="3600" w:hanging="360"/>
+      </w:pPr>
+      <w:rPr>
+        <w:rFonts w:ascii="Courier New" w:hAnsi="Courier New" w:cs="Courier New" w:hint="default"/>
+      </w:rPr>
+    </w:lvl>
+    <w:lvl w:ilvl="5" w:tplc="04090005" w:tentative="1">
+      <w:start w:val="1"/>
+      <w:numFmt w:val="bullet"/>
+      <w:lvlText w:val=""/>
+      <w:lvlJc w:val="left"/>
+      <w:pPr>
+        <w:ind w:left="4320" w:hanging="360"/>
+      </w:pPr>
+      <w:rPr>
+        <w:rFonts w:ascii="Wingdings" w:hAnsi="Wingdings" w:hint="default"/>
+      </w:rPr>
+    </w:lvl>
+    <w:lvl w:ilvl="6" w:tplc="04090001" w:tentative="1">
+      <w:start w:val="1"/>
+      <w:numFmt w:val="bullet"/>
+      <w:lvlText w:val=""/>
+      <w:lvlJc w:val="left"/>
+      <w:pPr>
+        <w:ind w:left="5040" w:hanging="360"/>
+      </w:pPr>
+      <w:rPr>
+        <w:rFonts w:ascii="Symbol" w:hAnsi="Symbol" w:hint="default"/>
+      </w:rPr>
+    </w:lvl>
+    <w:lvl w:ilvl="7" w:tplc="04090003" w:tentative="1">
+      <w:start w:val="1"/>
+      <w:numFmt w:val="bullet"/>
+      <w:lvlText w:val="o"/>
+      <w:lvlJc w:val="left"/>
+      <w:pPr>
+        <w:ind w:left="5760" w:hanging="360"/>
+      </w:pPr>
+      <w:rPr>
+        <w:rFonts w:ascii="Courier New" w:hAnsi="Courier New" w:cs="Courier New" w:hint="default"/>
+      </w:rPr>
+    </w:lvl>
+    <w:lvl w:ilvl="8" w:tplc="04090005" w:tentative="1">
+      <w:start w:val="1"/>
+      <w:numFmt w:val="bullet"/>
+      <w:lvlText w:val=""/>
+      <w:lvlJc w:val="left"/>
+      <w:pPr>
+        <w:ind w:left="6480" w:hanging="360"/>
+      </w:pPr>
+      <w:rPr>
+        <w:rFonts w:ascii="Wingdings" w:hAnsi="Wingdings" w:hint="default"/>
+      </w:rPr>
+    </w:lvl>
+  </w:abstractNum>
+  <w:abstractNum w:abstractNumId="14" w15:restartNumberingAfterBreak="0">
     <w:nsid w:val="2FA932CC"/>
     <w:multiLevelType w:val="hybridMultilevel"/>
     <w:tmpl w:val="4C5CBC4A"/>
@@ -17379,7 +18099,7 @@
       </w:rPr>
     </w:lvl>
   </w:abstractNum>
-  <w:abstractNum w:abstractNumId="14" w15:restartNumberingAfterBreak="0">
+  <w:abstractNum w:abstractNumId="15" w15:restartNumberingAfterBreak="0">
     <w:nsid w:val="356365EA"/>
     <w:multiLevelType w:val="hybridMultilevel"/>
     <w:tmpl w:val="2588550C"/>
@@ -17492,7 +18212,7 @@
       </w:rPr>
     </w:lvl>
   </w:abstractNum>
-  <w:abstractNum w:abstractNumId="15" w15:restartNumberingAfterBreak="0">
+  <w:abstractNum w:abstractNumId="16" w15:restartNumberingAfterBreak="0">
     <w:nsid w:val="39C323BD"/>
     <w:multiLevelType w:val="hybridMultilevel"/>
     <w:tmpl w:val="E4BA6716"/>
@@ -17581,7 +18301,7 @@
       </w:pPr>
     </w:lvl>
   </w:abstractNum>
-  <w:abstractNum w:abstractNumId="16" w15:restartNumberingAfterBreak="0">
+  <w:abstractNum w:abstractNumId="17" w15:restartNumberingAfterBreak="0">
     <w:nsid w:val="3C1D690A"/>
     <w:multiLevelType w:val="hybridMultilevel"/>
     <w:tmpl w:val="A9EE7918"/>
@@ -17670,7 +18390,7 @@
       </w:pPr>
     </w:lvl>
   </w:abstractNum>
-  <w:abstractNum w:abstractNumId="17" w15:restartNumberingAfterBreak="0">
+  <w:abstractNum w:abstractNumId="18" w15:restartNumberingAfterBreak="0">
     <w:nsid w:val="416E4893"/>
     <w:multiLevelType w:val="hybridMultilevel"/>
     <w:tmpl w:val="0A4C4BA6"/>
@@ -17783,7 +18503,7 @@
       </w:rPr>
     </w:lvl>
   </w:abstractNum>
-  <w:abstractNum w:abstractNumId="18" w15:restartNumberingAfterBreak="0">
+  <w:abstractNum w:abstractNumId="19" w15:restartNumberingAfterBreak="0">
     <w:nsid w:val="45F2091F"/>
     <w:multiLevelType w:val="hybridMultilevel"/>
     <w:tmpl w:val="F30A80FA"/>
@@ -17872,7 +18592,7 @@
       </w:pPr>
     </w:lvl>
   </w:abstractNum>
-  <w:abstractNum w:abstractNumId="19" w15:restartNumberingAfterBreak="0">
+  <w:abstractNum w:abstractNumId="20" w15:restartNumberingAfterBreak="0">
     <w:nsid w:val="49673878"/>
     <w:multiLevelType w:val="multilevel"/>
     <w:tmpl w:val="77CE7D18"/>
@@ -17990,7 +18710,7 @@
       </w:rPr>
     </w:lvl>
   </w:abstractNum>
-  <w:abstractNum w:abstractNumId="20" w15:restartNumberingAfterBreak="0">
+  <w:abstractNum w:abstractNumId="21" w15:restartNumberingAfterBreak="0">
     <w:nsid w:val="4A3877E0"/>
     <w:multiLevelType w:val="hybridMultilevel"/>
     <w:tmpl w:val="3C0625F4"/>
@@ -18103,7 +18823,7 @@
       </w:rPr>
     </w:lvl>
   </w:abstractNum>
-  <w:abstractNum w:abstractNumId="21" w15:restartNumberingAfterBreak="0">
+  <w:abstractNum w:abstractNumId="22" w15:restartNumberingAfterBreak="0">
     <w:nsid w:val="506B512F"/>
     <w:multiLevelType w:val="hybridMultilevel"/>
     <w:tmpl w:val="66C62810"/>
@@ -18216,7 +18936,7 @@
       </w:rPr>
     </w:lvl>
   </w:abstractNum>
-  <w:abstractNum w:abstractNumId="22" w15:restartNumberingAfterBreak="0">
+  <w:abstractNum w:abstractNumId="23" w15:restartNumberingAfterBreak="0">
     <w:nsid w:val="530E09B1"/>
     <w:multiLevelType w:val="multilevel"/>
     <w:tmpl w:val="77CE7D18"/>
@@ -18334,7 +19054,7 @@
       </w:rPr>
     </w:lvl>
   </w:abstractNum>
-  <w:abstractNum w:abstractNumId="23" w15:restartNumberingAfterBreak="0">
+  <w:abstractNum w:abstractNumId="24" w15:restartNumberingAfterBreak="0">
     <w:nsid w:val="549A6E5C"/>
     <w:multiLevelType w:val="hybridMultilevel"/>
     <w:tmpl w:val="26388DF2"/>
@@ -18447,7 +19167,7 @@
       </w:rPr>
     </w:lvl>
   </w:abstractNum>
-  <w:abstractNum w:abstractNumId="24" w15:restartNumberingAfterBreak="0">
+  <w:abstractNum w:abstractNumId="25" w15:restartNumberingAfterBreak="0">
     <w:nsid w:val="5F3B15A2"/>
     <w:multiLevelType w:val="hybridMultilevel"/>
     <w:tmpl w:val="CE64844A"/>
@@ -18536,7 +19256,7 @@
       </w:pPr>
     </w:lvl>
   </w:abstractNum>
-  <w:abstractNum w:abstractNumId="25" w15:restartNumberingAfterBreak="0">
+  <w:abstractNum w:abstractNumId="26" w15:restartNumberingAfterBreak="0">
     <w:nsid w:val="6591432A"/>
     <w:multiLevelType w:val="hybridMultilevel"/>
     <w:tmpl w:val="AEA4704A"/>
@@ -18649,7 +19369,7 @@
       </w:rPr>
     </w:lvl>
   </w:abstractNum>
-  <w:abstractNum w:abstractNumId="26" w15:restartNumberingAfterBreak="0">
+  <w:abstractNum w:abstractNumId="27" w15:restartNumberingAfterBreak="0">
     <w:nsid w:val="67F03C11"/>
     <w:multiLevelType w:val="hybridMultilevel"/>
     <w:tmpl w:val="47AE4590"/>
@@ -18762,7 +19482,7 @@
       </w:rPr>
     </w:lvl>
   </w:abstractNum>
-  <w:abstractNum w:abstractNumId="27" w15:restartNumberingAfterBreak="0">
+  <w:abstractNum w:abstractNumId="28" w15:restartNumberingAfterBreak="0">
     <w:nsid w:val="687F0DD1"/>
     <w:multiLevelType w:val="hybridMultilevel"/>
     <w:tmpl w:val="7758D6D2"/>
@@ -18851,7 +19571,7 @@
       </w:pPr>
     </w:lvl>
   </w:abstractNum>
-  <w:abstractNum w:abstractNumId="28" w15:restartNumberingAfterBreak="0">
+  <w:abstractNum w:abstractNumId="29" w15:restartNumberingAfterBreak="0">
     <w:nsid w:val="6FAA2737"/>
     <w:multiLevelType w:val="hybridMultilevel"/>
     <w:tmpl w:val="E4BA6716"/>
@@ -18940,7 +19660,7 @@
       </w:pPr>
     </w:lvl>
   </w:abstractNum>
-  <w:abstractNum w:abstractNumId="29" w15:restartNumberingAfterBreak="0">
+  <w:abstractNum w:abstractNumId="30" w15:restartNumberingAfterBreak="0">
     <w:nsid w:val="752B34BA"/>
     <w:multiLevelType w:val="hybridMultilevel"/>
     <w:tmpl w:val="2988C388"/>
@@ -19053,7 +19773,7 @@
       </w:rPr>
     </w:lvl>
   </w:abstractNum>
-  <w:abstractNum w:abstractNumId="30" w15:restartNumberingAfterBreak="0">
+  <w:abstractNum w:abstractNumId="31" w15:restartNumberingAfterBreak="0">
     <w:nsid w:val="793F4AE9"/>
     <w:multiLevelType w:val="hybridMultilevel"/>
     <w:tmpl w:val="CE64844A"/>
@@ -19142,7 +19862,7 @@
       </w:pPr>
     </w:lvl>
   </w:abstractNum>
-  <w:abstractNum w:abstractNumId="31" w15:restartNumberingAfterBreak="0">
+  <w:abstractNum w:abstractNumId="32" w15:restartNumberingAfterBreak="0">
     <w:nsid w:val="7E6F40B4"/>
     <w:multiLevelType w:val="hybridMultilevel"/>
     <w:tmpl w:val="EDDE09FC"/>
@@ -19232,13 +19952,13 @@
     </w:lvl>
   </w:abstractNum>
   <w:num w:numId="1">
-    <w:abstractNumId w:val="27"/>
+    <w:abstractNumId w:val="28"/>
   </w:num>
   <w:num w:numId="2">
     <w:abstractNumId w:val="0"/>
   </w:num>
   <w:num w:numId="3">
-    <w:abstractNumId w:val="15"/>
+    <w:abstractNumId w:val="16"/>
   </w:num>
   <w:num w:numId="4">
     <w:abstractNumId w:val="9"/>
@@ -19247,58 +19967,58 @@
     <w:abstractNumId w:val="10"/>
   </w:num>
   <w:num w:numId="6">
-    <w:abstractNumId w:val="28"/>
+    <w:abstractNumId w:val="29"/>
   </w:num>
   <w:num w:numId="7">
-    <w:abstractNumId w:val="13"/>
+    <w:abstractNumId w:val="14"/>
   </w:num>
   <w:num w:numId="8">
-    <w:abstractNumId w:val="24"/>
+    <w:abstractNumId w:val="25"/>
   </w:num>
   <w:num w:numId="9">
-    <w:abstractNumId w:val="30"/>
+    <w:abstractNumId w:val="31"/>
   </w:num>
   <w:num w:numId="10">
     <w:abstractNumId w:val="6"/>
   </w:num>
   <w:num w:numId="11">
-    <w:abstractNumId w:val="31"/>
+    <w:abstractNumId w:val="32"/>
   </w:num>
   <w:num w:numId="12">
     <w:abstractNumId w:val="7"/>
   </w:num>
   <w:num w:numId="13">
-    <w:abstractNumId w:val="18"/>
+    <w:abstractNumId w:val="19"/>
   </w:num>
   <w:num w:numId="14">
-    <w:abstractNumId w:val="16"/>
+    <w:abstractNumId w:val="17"/>
   </w:num>
   <w:num w:numId="15">
     <w:abstractNumId w:val="8"/>
   </w:num>
   <w:num w:numId="16">
-    <w:abstractNumId w:val="22"/>
+    <w:abstractNumId w:val="23"/>
   </w:num>
   <w:num w:numId="17">
     <w:abstractNumId w:val="2"/>
   </w:num>
   <w:num w:numId="18">
-    <w:abstractNumId w:val="23"/>
+    <w:abstractNumId w:val="24"/>
   </w:num>
   <w:num w:numId="19">
-    <w:abstractNumId w:val="26"/>
+    <w:abstractNumId w:val="27"/>
   </w:num>
   <w:num w:numId="20">
-    <w:abstractNumId w:val="20"/>
+    <w:abstractNumId w:val="21"/>
   </w:num>
   <w:num w:numId="21">
-    <w:abstractNumId w:val="17"/>
+    <w:abstractNumId w:val="18"/>
   </w:num>
   <w:num w:numId="22">
     <w:abstractNumId w:val="3"/>
   </w:num>
   <w:num w:numId="23">
-    <w:abstractNumId w:val="19"/>
+    <w:abstractNumId w:val="20"/>
   </w:num>
   <w:num w:numId="24">
     <w:abstractNumId w:val="12"/>
@@ -19310,10 +20030,10 @@
     <w:abstractNumId w:val="1"/>
   </w:num>
   <w:num w:numId="27">
-    <w:abstractNumId w:val="14"/>
+    <w:abstractNumId w:val="15"/>
   </w:num>
   <w:num w:numId="28">
-    <w:abstractNumId w:val="29"/>
+    <w:abstractNumId w:val="30"/>
   </w:num>
   <w:num w:numId="29">
     <w:abstractNumId w:val="4"/>
@@ -19322,10 +20042,13 @@
     <w:abstractNumId w:val="5"/>
   </w:num>
   <w:num w:numId="31">
-    <w:abstractNumId w:val="21"/>
+    <w:abstractNumId w:val="22"/>
   </w:num>
   <w:num w:numId="32">
-    <w:abstractNumId w:val="25"/>
+    <w:abstractNumId w:val="26"/>
+  </w:num>
+  <w:num w:numId="33">
+    <w:abstractNumId w:val="13"/>
   </w:num>
 </w:numbering>
 </file>

</xml_diff>

<commit_message>
Ajustare cod pentru distanta
Signed-off-by: vladteapa <georgehariga@yahoo.com>
</commit_message>
<xml_diff>
--- a/Hariga_George_C114C_Platforma_autonoma.docx
+++ b/Hariga_George_C114C_Platforma_autonoma.docx
@@ -15415,7 +15415,13 @@
         <w:t>PID este un controller propor</w:t>
       </w:r>
       <w:r>
-        <w:t>țional, derivativ și integrativ care are scopul de a minimiza</w:t>
+        <w:t xml:space="preserve">țional, derivativ și </w:t>
+      </w:r>
+      <w:r>
+        <w:t>integral</w:t>
+      </w:r>
+      <w:r>
+        <w:t xml:space="preserve"> care are scopul de a minimiza</w:t>
       </w:r>
       <w:r>
         <w:t xml:space="preserve"> eroarea unui semnal de intrare. Schema generală a unui PID este prezentată în următoarea figură.</w:t>
@@ -15969,7 +15975,10 @@
         <w:jc w:val="both"/>
       </w:pPr>
       <w:r>
-        <w:t>KI, este coeficientul părții integrative</w:t>
+        <w:t xml:space="preserve">KI, este coeficientul părții </w:t>
+      </w:r>
+      <w:r>
+        <w:t>integrală</w:t>
       </w:r>
       <w:r>
         <w:t xml:space="preserve"> și are valoarea 0.001</w:t>

</xml_diff>

<commit_message>
Retusari finale + scris la documentatie
Signed-off-by: vladteapa <georgehariga@yahoo.com>
</commit_message>
<xml_diff>
--- a/Hariga_George_C114C_Platforma_autonoma.docx
+++ b/Hariga_George_C114C_Platforma_autonoma.docx
@@ -14207,7 +14207,13 @@
         <w:t xml:space="preserve"> CLK este PTC7 și pentru SI este PTC6.</w:t>
       </w:r>
       <w:r>
-        <w:t xml:space="preserve"> Pentru a putea realiza o măsurătoare cu ajutorul camerei avem nevoie să generăm cele două semnale conform figurii prezentate mai jos.</w:t>
+        <w:t xml:space="preserve"> Pentru a putea realiza o măsurătoare cu ajutorul camerei avem nevoie să generăm cele două semnale conform figurii prezentate </w:t>
+      </w:r>
+      <w:r>
+        <w:t>pe următoarea pagină</w:t>
+      </w:r>
+      <w:r>
+        <w:t>.</w:t>
       </w:r>
     </w:p>
     <w:p>
@@ -17742,7 +17748,13 @@
         <w:t>DISTANTA_THRESHOLD_MIJLOC</w:t>
       </w:r>
       <w:r>
-        <w:t xml:space="preserve"> (macrodefiniție care are valoarea 45)</w:t>
+        <w:t xml:space="preserve"> (macrodefiniție care are valoarea </w:t>
+      </w:r>
+      <w:r>
+        <w:t>5</w:t>
+      </w:r>
+      <w:r>
+        <w:t>5)</w:t>
       </w:r>
       <w:r>
         <w:t>, platforma va urma pașii:</w:t>
@@ -18227,9 +18239,12 @@
       </w:r>
     </w:p>
     <w:p/>
-    <w:p/>
-    <w:p>
-      <w:r>
+    <w:p>
+      <w:pPr>
+        <w:jc w:val="both"/>
+      </w:pPr>
+      <w:r>
+        <w:lastRenderedPageBreak/>
         <w:tab/>
         <w:t>În acest tip de diagrama, avem actorul, care în acest caz este utilizatorul platformei și următoarele stări:</w:t>
       </w:r>
@@ -18322,13 +18337,992 @@
     </w:p>
     <w:p>
       <w:pPr>
+        <w:ind w:firstLine="720"/>
+        <w:jc w:val="both"/>
+      </w:pPr>
+      <w:r>
+        <w:t>După ce utilizatorul</w:t>
+      </w:r>
+      <w:r>
+        <w:t xml:space="preserve"> a setat parametrii necesari, a construit traseul și a pornit alimentarea platformei</w:t>
+      </w:r>
+      <w:r>
+        <w:t xml:space="preserve">, </w:t>
+      </w:r>
+      <w:r>
+        <w:t>se</w:t>
+      </w:r>
+      <w:r>
+        <w:t xml:space="preserve"> </w:t>
+      </w:r>
+      <w:r>
+        <w:t>vor</w:t>
+      </w:r>
+      <w:r>
+        <w:t xml:space="preserve"> inițializa toate driverele necesare, </w:t>
+      </w:r>
+      <w:r>
+        <w:t>se vor inițializa</w:t>
+      </w:r>
+      <w:r>
+        <w:t xml:space="preserve"> variabilele corespunzător și din acest punct putem considera că platforma se va afla în una din două stări</w:t>
+      </w:r>
+      <w:r>
+        <w:t>, cea în care platforma nu are niciun obstacol în cale (</w:t>
+      </w:r>
+      <w:r>
+        <w:t>STATE_DRUM_FARA_OBSTACOL</w:t>
+      </w:r>
+      <w:r>
+        <w:t xml:space="preserve">) și cea în care a fost detectat un obstacol pe una din cele trei direcții </w:t>
+      </w:r>
+      <w:r>
+        <w:t>(</w:t>
+      </w:r>
+      <w:r>
+        <w:t>STATE_DRUM_OBSTACOL</w:t>
+      </w:r>
+      <w:r>
+        <w:t>)</w:t>
+      </w:r>
+      <w:r>
+        <w:t xml:space="preserve">. </w:t>
+      </w:r>
+      <w:r>
+        <w:t xml:space="preserve">Diferența majoră dintre cele două stări este că în prima este luată linia în considerare în timp ce în a doua sunt luate în considerare doar obstacolele. </w:t>
+      </w:r>
+      <w:r>
+        <w:t>Comportamentul este descris</w:t>
+      </w:r>
+      <w:r>
+        <w:t xml:space="preserve"> mai în detaliu</w:t>
+      </w:r>
+      <w:r>
+        <w:t xml:space="preserve"> în diagrama de activități</w:t>
+      </w:r>
+      <w:r>
+        <w:t xml:space="preserve"> de </w:t>
+      </w:r>
+      <w:r>
+        <w:t>pe următoarea pagină</w:t>
+      </w:r>
+      <w:r>
+        <w:t xml:space="preserve"> (figura 30)</w:t>
+      </w:r>
+      <w:r>
+        <w:t>.</w:t>
+      </w:r>
+    </w:p>
+    <w:p>
+      <w:pPr>
+        <w:ind w:left="-720" w:right="-630"/>
+        <w:jc w:val="center"/>
+      </w:pPr>
+      <w:r>
+        <w:lastRenderedPageBreak/>
+        <w:drawing>
+          <wp:inline distT="0" distB="0" distL="0" distR="0" wp14:anchorId="6DE83E61" wp14:editId="747E2714">
+            <wp:extent cx="7622929" cy="6666827"/>
+            <wp:effectExtent l="1905" t="0" r="0" b="0"/>
+            <wp:docPr id="34" name="Picture 34"/>
+            <wp:cNvGraphicFramePr>
+              <a:graphicFrameLocks xmlns:a="http://schemas.openxmlformats.org/drawingml/2006/main" noChangeAspect="1"/>
+            </wp:cNvGraphicFramePr>
+            <a:graphic xmlns:a="http://schemas.openxmlformats.org/drawingml/2006/main">
+              <a:graphicData uri="http://schemas.openxmlformats.org/drawingml/2006/picture">
+                <pic:pic xmlns:pic="http://schemas.openxmlformats.org/drawingml/2006/picture">
+                  <pic:nvPicPr>
+                    <pic:cNvPr id="0" name="Picture 7"/>
+                    <pic:cNvPicPr>
+                      <a:picLocks noChangeAspect="1" noChangeArrowheads="1"/>
+                    </pic:cNvPicPr>
+                  </pic:nvPicPr>
+                  <pic:blipFill>
+                    <a:blip r:embed="rId39">
+                      <a:extLst>
+                        <a:ext uri="{28A0092B-C50C-407E-A947-70E740481C1C}">
+                          <a14:useLocalDpi xmlns:a14="http://schemas.microsoft.com/office/drawing/2010/main" val="0"/>
+                        </a:ext>
+                      </a:extLst>
+                    </a:blip>
+                    <a:srcRect/>
+                    <a:stretch>
+                      <a:fillRect/>
+                    </a:stretch>
+                  </pic:blipFill>
+                  <pic:spPr bwMode="auto">
+                    <a:xfrm rot="5400000">
+                      <a:off x="0" y="0"/>
+                      <a:ext cx="7641324" cy="6682914"/>
+                    </a:xfrm>
+                    <a:prstGeom prst="rect">
+                      <a:avLst/>
+                    </a:prstGeom>
+                    <a:noFill/>
+                    <a:ln>
+                      <a:noFill/>
+                    </a:ln>
+                  </pic:spPr>
+                </pic:pic>
+              </a:graphicData>
+            </a:graphic>
+          </wp:inline>
+        </w:drawing>
+      </w:r>
+    </w:p>
+    <w:p>
+      <w:pPr>
+        <w:pStyle w:val="Caption"/>
+        <w:jc w:val="center"/>
+        <w:rPr>
+          <w:color w:val="auto"/>
+          <w:sz w:val="28"/>
+          <w:szCs w:val="28"/>
+        </w:rPr>
+      </w:pPr>
+      <w:r>
+        <w:rPr>
+          <w:color w:val="auto"/>
+          <w:sz w:val="28"/>
+          <w:szCs w:val="28"/>
+        </w:rPr>
+        <w:t xml:space="preserve">Fig. </w:t>
+      </w:r>
+      <w:r>
+        <w:rPr>
+          <w:color w:val="auto"/>
+          <w:sz w:val="28"/>
+          <w:szCs w:val="28"/>
+        </w:rPr>
+        <w:fldChar w:fldCharType="begin"/>
+      </w:r>
+      <w:r>
+        <w:rPr>
+          <w:color w:val="auto"/>
+          <w:sz w:val="28"/>
+          <w:szCs w:val="28"/>
+        </w:rPr>
+        <w:instrText xml:space="preserve"> SEQ Fig. \* ARABIC </w:instrText>
+      </w:r>
+      <w:r>
+        <w:rPr>
+          <w:color w:val="auto"/>
+          <w:sz w:val="28"/>
+          <w:szCs w:val="28"/>
+        </w:rPr>
+        <w:fldChar w:fldCharType="separate"/>
+      </w:r>
+      <w:r>
+        <w:rPr>
+          <w:color w:val="auto"/>
+          <w:sz w:val="28"/>
+          <w:szCs w:val="28"/>
+        </w:rPr>
+        <w:t>30</w:t>
+      </w:r>
+      <w:r>
+        <w:rPr>
+          <w:color w:val="auto"/>
+          <w:sz w:val="28"/>
+          <w:szCs w:val="28"/>
+        </w:rPr>
+        <w:fldChar w:fldCharType="end"/>
+      </w:r>
+      <w:r>
+        <w:rPr>
+          <w:color w:val="auto"/>
+          <w:sz w:val="28"/>
+          <w:szCs w:val="28"/>
+        </w:rPr>
+        <w:t xml:space="preserve"> Diagrama de activități</w:t>
+      </w:r>
+    </w:p>
+    <w:p>
+      <w:pPr>
+        <w:pStyle w:val="Heading2"/>
+        <w:numPr>
+          <w:ilvl w:val="0"/>
+          <w:numId w:val="39"/>
+        </w:numPr>
+        <w:jc w:val="both"/>
+        <w:rPr>
+          <w:rFonts w:ascii="Times New Roman" w:hAnsi="Times New Roman" w:cs="Times New Roman"/>
+          <w:b/>
+          <w:bCs/>
+          <w:color w:val="auto"/>
+          <w:sz w:val="36"/>
+          <w:szCs w:val="36"/>
+        </w:rPr>
+      </w:pPr>
+      <w:r>
+        <w:rPr>
+          <w:rFonts w:ascii="Times New Roman" w:hAnsi="Times New Roman" w:cs="Times New Roman"/>
+          <w:b/>
+          <w:bCs/>
+          <w:color w:val="auto"/>
+          <w:sz w:val="36"/>
+          <w:szCs w:val="36"/>
+        </w:rPr>
+        <w:lastRenderedPageBreak/>
+        <w:t>Testarea modulelor</w:t>
+      </w:r>
+    </w:p>
+    <w:p/>
+    <w:p>
+      <w:pPr>
         <w:ind w:left="720"/>
+        <w:jc w:val="both"/>
+      </w:pPr>
+      <w:r>
+        <w:t xml:space="preserve">Pentru a se testa modulele s-au folosit </w:t>
+      </w:r>
+      <w:r>
+        <w:t>mai multe</w:t>
+      </w:r>
+      <w:r>
+        <w:t xml:space="preserve"> metode: </w:t>
+      </w:r>
+    </w:p>
+    <w:p>
+      <w:pPr>
+        <w:pStyle w:val="ListParagraph"/>
+        <w:numPr>
+          <w:ilvl w:val="0"/>
+          <w:numId w:val="42"/>
+        </w:numPr>
+        <w:jc w:val="both"/>
+      </w:pPr>
+      <w:r>
+        <w:t>Transmiterea datelor prin interfața serială direct la un PC, după care au fost interpretate în Matlab;</w:t>
+      </w:r>
+    </w:p>
+    <w:p>
+      <w:pPr>
+        <w:pStyle w:val="ListParagraph"/>
+        <w:numPr>
+          <w:ilvl w:val="1"/>
+          <w:numId w:val="42"/>
+        </w:numPr>
+        <w:jc w:val="both"/>
+      </w:pPr>
+      <w:r>
+        <w:t>Avantajul este că datele sunt transmise rapid și există risc foarte mic se a se pierde unele din ele;</w:t>
+      </w:r>
+    </w:p>
+    <w:p>
+      <w:pPr>
+        <w:pStyle w:val="ListParagraph"/>
+        <w:numPr>
+          <w:ilvl w:val="1"/>
+          <w:numId w:val="42"/>
+        </w:numPr>
+        <w:jc w:val="both"/>
+      </w:pPr>
+      <w:r>
+        <w:t>Dezavantajul este că platforma trebuie să fie conectată fizic la PC, iar variabilele de tip float sunt rotunjite.</w:t>
+      </w:r>
+    </w:p>
+    <w:p>
+      <w:pPr>
+        <w:pStyle w:val="ListParagraph"/>
+        <w:numPr>
+          <w:ilvl w:val="0"/>
+          <w:numId w:val="42"/>
+        </w:numPr>
+        <w:jc w:val="both"/>
+      </w:pPr>
+      <w:r>
+        <w:t>Transmiterea datelor prin serială către modulul XBee și după cu ajutorul celui de-al doilea modul XBee către PC și în final datele au fost interpretate de Matlab;</w:t>
+      </w:r>
+    </w:p>
+    <w:p>
+      <w:pPr>
+        <w:pStyle w:val="ListParagraph"/>
+        <w:numPr>
+          <w:ilvl w:val="1"/>
+          <w:numId w:val="42"/>
+        </w:numPr>
+        <w:jc w:val="both"/>
+      </w:pPr>
+      <w:r>
+        <w:t>Avantajul este că datele sunt transmise fără a exista o conexiune fizică;</w:t>
+      </w:r>
+    </w:p>
+    <w:p>
+      <w:pPr>
+        <w:pStyle w:val="ListParagraph"/>
+        <w:numPr>
+          <w:ilvl w:val="1"/>
+          <w:numId w:val="42"/>
+        </w:numPr>
+        <w:jc w:val="both"/>
+      </w:pPr>
+      <w:r>
+        <w:t>Dezavantajul este că datele au o întârziere vizibilă, se pierd unele dintre ele, variabilele de tip float sunt rotunjite</w:t>
+      </w:r>
+      <w:r>
+        <w:t xml:space="preserve"> și sunt necesare configurări suplimentare folosind utilitarul X-CTU</w:t>
+      </w:r>
+      <w:r>
+        <w:t>.</w:t>
+      </w:r>
+    </w:p>
+    <w:p>
+      <w:pPr>
+        <w:pStyle w:val="ListParagraph"/>
+        <w:numPr>
+          <w:ilvl w:val="0"/>
+          <w:numId w:val="42"/>
+        </w:numPr>
+        <w:jc w:val="both"/>
+      </w:pPr>
+      <w:r>
+        <w:t xml:space="preserve">Folosirea debug-ului din Keil </w:t>
+      </w:r>
+      <w:r>
+        <w:rPr>
+          <w:rFonts w:cs="Times New Roman"/>
+        </w:rPr>
+        <w:t>µ</w:t>
+      </w:r>
+      <w:r>
+        <w:t>Vision</w:t>
+      </w:r>
+      <w:r>
+        <w:t>;</w:t>
+      </w:r>
+    </w:p>
+    <w:p>
+      <w:pPr>
+        <w:pStyle w:val="ListParagraph"/>
+        <w:numPr>
+          <w:ilvl w:val="1"/>
+          <w:numId w:val="42"/>
+        </w:numPr>
+        <w:jc w:val="both"/>
+      </w:pPr>
+      <w:r>
+        <w:t>Avantajul este că datele sunt exact cele din memorie, se pot vedea regiștrii ce valori au, iar variabilele de tip float nu sunt rotunjite;</w:t>
+      </w:r>
+    </w:p>
+    <w:p>
+      <w:pPr>
+        <w:pStyle w:val="ListParagraph"/>
+        <w:numPr>
+          <w:ilvl w:val="1"/>
+          <w:numId w:val="42"/>
+        </w:numPr>
+        <w:jc w:val="both"/>
+      </w:pPr>
+      <w:r>
+        <w:t>Dezavantajul este că platforma trebuie conectată fizic la PC, iar în momentul în care se dorește vizualizarea unei varibile, software-ul trebuie oprit temporar.</w:t>
+      </w:r>
+    </w:p>
+    <w:p>
+      <w:pPr>
+        <w:pStyle w:val="ListParagraph"/>
+        <w:numPr>
+          <w:ilvl w:val="0"/>
+          <w:numId w:val="42"/>
+        </w:numPr>
+        <w:jc w:val="both"/>
+      </w:pPr>
+      <w:r>
+        <w:t>Măsurarea cu ajutorul osciloscopului</w:t>
+      </w:r>
+      <w:r>
+        <w:t>;</w:t>
+      </w:r>
+    </w:p>
+    <w:p>
+      <w:pPr>
+        <w:pStyle w:val="ListParagraph"/>
+        <w:numPr>
+          <w:ilvl w:val="1"/>
+          <w:numId w:val="42"/>
+        </w:numPr>
+        <w:jc w:val="both"/>
+      </w:pPr>
+      <w:r>
+        <w:t>Avantajul este că putem observa semnalul dorit așa cum arată în realitate, putem vedea forma, tensiunea, perioada și factorul de umplere;</w:t>
+      </w:r>
+    </w:p>
+    <w:p>
+      <w:pPr>
+        <w:pStyle w:val="ListParagraph"/>
+        <w:numPr>
+          <w:ilvl w:val="1"/>
+          <w:numId w:val="42"/>
+        </w:numPr>
+        <w:jc w:val="both"/>
+      </w:pPr>
+      <w:r>
+        <w:t xml:space="preserve">Dezavantajul este că în unele locuri </w:t>
+      </w:r>
+      <w:r>
+        <w:t>nu este practică folosirea acestuia, cum ar fi verificarea caracterelor transmise pe interfața UART, întrucât ar trebui să decodificăm fiecare mesaj transmis.</w:t>
+      </w:r>
+    </w:p>
+    <w:p>
+      <w:pPr>
+        <w:pStyle w:val="ListParagraph"/>
+        <w:numPr>
+          <w:ilvl w:val="0"/>
+          <w:numId w:val="42"/>
+        </w:numPr>
+        <w:jc w:val="both"/>
+      </w:pPr>
+      <w:r>
+        <w:t>Observarea efectelor</w:t>
+      </w:r>
+      <w:r>
+        <w:t xml:space="preserve"> în</w:t>
+      </w:r>
+      <w:r>
+        <w:t xml:space="preserve"> practic</w:t>
+      </w:r>
+      <w:r>
+        <w:t>ă</w:t>
+      </w:r>
+      <w:r>
+        <w:t xml:space="preserve"> ale modificărilor parametrilor.</w:t>
+      </w:r>
+    </w:p>
+    <w:p>
+      <w:pPr>
+        <w:pStyle w:val="ListParagraph"/>
+        <w:numPr>
+          <w:ilvl w:val="1"/>
+          <w:numId w:val="42"/>
+        </w:numPr>
+        <w:jc w:val="both"/>
+      </w:pPr>
+      <w:r>
+        <w:t xml:space="preserve">Avantajul este că putem realiza acest lucru rapid, doar alimentând platforma la tensiune și că putem vedea și practic efectul schimbării anumitor parametrii. În general se vor întâlni situații în care datorită mediul înconjurător (nivelul de luminozitate, contrastul dintre linie </w:t>
+      </w:r>
+      <w:r>
+        <w:lastRenderedPageBreak/>
+        <w:t>și fundal, etc.) platforma nu se va comporta conform așteptărilor și în acest caz, este cel mai bine să observăm practic ce se întâmplă în diferite condiții;</w:t>
+      </w:r>
+    </w:p>
+    <w:p>
+      <w:pPr>
+        <w:pStyle w:val="ListParagraph"/>
+        <w:numPr>
+          <w:ilvl w:val="1"/>
+          <w:numId w:val="42"/>
+        </w:numPr>
+        <w:jc w:val="both"/>
+      </w:pPr>
+      <w:r>
+        <w:t>Dezavantajul este că nu putem observa valorile interne ale platformei prin această metoda și dacă sunt corecte.</w:t>
+      </w:r>
+    </w:p>
+    <w:p>
+      <w:pPr>
+        <w:ind w:firstLine="720"/>
+        <w:jc w:val="both"/>
+      </w:pPr>
+      <w:r>
+        <w:t>De cele mai multe ori s-a</w:t>
+      </w:r>
+      <w:r>
+        <w:t>u</w:t>
+      </w:r>
+      <w:r>
+        <w:t xml:space="preserve"> folosit conexiunea serială</w:t>
+      </w:r>
+      <w:r>
+        <w:t>, măsurarea cu ajutorul osciloscopului și observarea efectelor în practică</w:t>
+      </w:r>
+      <w:r>
+        <w:t>.</w:t>
+      </w:r>
+    </w:p>
+    <w:p>
+      <w:pPr>
+        <w:ind w:firstLine="720"/>
+        <w:jc w:val="both"/>
+      </w:pPr>
+      <w:r>
+        <w:t>Pentru cameră a fost creat un script în matlab care citește de la serial</w:t>
+      </w:r>
+      <w:r>
+        <w:t>a platformei</w:t>
+      </w:r>
+      <w:r>
+        <w:t xml:space="preserve"> 128 de valori după care actualizează în figura generată graficul astfel încât să avem o imagine live (vezi figura 24).</w:t>
+      </w:r>
+      <w:r>
+        <w:t xml:space="preserve"> </w:t>
+      </w:r>
+      <w:r>
+        <w:t xml:space="preserve">Portul pe care se realizează comunicarea este de obicei COM7 (COM4 pentru XBee), iar baud rate-ul este 9600. </w:t>
+      </w:r>
+    </w:p>
+    <w:p>
+      <w:pPr>
+        <w:ind w:firstLine="720"/>
+        <w:jc w:val="both"/>
+      </w:pPr>
+      <w:r>
+        <w:t>Pentru senzorul de turație</w:t>
+      </w:r>
+      <w:r>
+        <w:t xml:space="preserve"> și PID</w:t>
+      </w:r>
+      <w:r>
+        <w:t xml:space="preserve"> s-a folosit comunicarea prin XBee</w:t>
+      </w:r>
+      <w:r>
+        <w:t xml:space="preserve"> și s-a observat efectul modificărilor parametrilor la comportamentul practic al platformei. </w:t>
+      </w:r>
+      <w:r>
+        <w:t>Viteza are o valoare reală ceea ce înseamnă că la transmiterea de date se va pierde din precizie. Pentru a contracara acest lucru vom trimite doar numărul de magneți prezenți și vom înmulți fiecare valoare primită în scriptul de Matlab cu 0.2093.</w:t>
+      </w:r>
+    </w:p>
+    <w:p>
+      <w:pPr>
+        <w:ind w:left="-450"/>
+        <w:jc w:val="center"/>
+      </w:pPr>
+      <w:r>
+        <w:drawing>
+          <wp:inline distT="0" distB="0" distL="0" distR="0" wp14:anchorId="737EA2C2" wp14:editId="0D0E69AF">
+            <wp:extent cx="5930386" cy="3183147"/>
+            <wp:effectExtent l="0" t="0" r="0" b="0"/>
+            <wp:docPr id="36" name="Picture 36"/>
+            <wp:cNvGraphicFramePr>
+              <a:graphicFrameLocks xmlns:a="http://schemas.openxmlformats.org/drawingml/2006/main" noChangeAspect="1"/>
+            </wp:cNvGraphicFramePr>
+            <a:graphic xmlns:a="http://schemas.openxmlformats.org/drawingml/2006/main">
+              <a:graphicData uri="http://schemas.openxmlformats.org/drawingml/2006/picture">
+                <pic:pic xmlns:pic="http://schemas.openxmlformats.org/drawingml/2006/picture">
+                  <pic:nvPicPr>
+                    <pic:cNvPr id="1" name=""/>
+                    <pic:cNvPicPr/>
+                  </pic:nvPicPr>
+                  <pic:blipFill>
+                    <a:blip r:embed="rId40"/>
+                    <a:stretch>
+                      <a:fillRect/>
+                    </a:stretch>
+                  </pic:blipFill>
+                  <pic:spPr>
+                    <a:xfrm>
+                      <a:off x="0" y="0"/>
+                      <a:ext cx="5994741" cy="3217690"/>
+                    </a:xfrm>
+                    <a:prstGeom prst="rect">
+                      <a:avLst/>
+                    </a:prstGeom>
+                  </pic:spPr>
+                </pic:pic>
+              </a:graphicData>
+            </a:graphic>
+          </wp:inline>
+        </w:drawing>
+      </w:r>
+    </w:p>
+    <w:p>
+      <w:pPr>
+        <w:pStyle w:val="Caption"/>
+        <w:jc w:val="center"/>
+        <w:rPr>
+          <w:color w:val="auto"/>
+          <w:sz w:val="28"/>
+          <w:szCs w:val="28"/>
+        </w:rPr>
+      </w:pPr>
+      <w:r>
+        <w:rPr>
+          <w:color w:val="auto"/>
+          <w:sz w:val="28"/>
+          <w:szCs w:val="28"/>
+        </w:rPr>
+        <w:t xml:space="preserve">Fig. </w:t>
+      </w:r>
+      <w:r>
+        <w:rPr>
+          <w:color w:val="auto"/>
+          <w:sz w:val="28"/>
+          <w:szCs w:val="28"/>
+        </w:rPr>
+        <w:fldChar w:fldCharType="begin"/>
+      </w:r>
+      <w:r>
+        <w:rPr>
+          <w:color w:val="auto"/>
+          <w:sz w:val="28"/>
+          <w:szCs w:val="28"/>
+        </w:rPr>
+        <w:instrText xml:space="preserve"> SEQ Fig. \* ARABIC </w:instrText>
+      </w:r>
+      <w:r>
+        <w:rPr>
+          <w:color w:val="auto"/>
+          <w:sz w:val="28"/>
+          <w:szCs w:val="28"/>
+        </w:rPr>
+        <w:fldChar w:fldCharType="separate"/>
+      </w:r>
+      <w:r>
+        <w:rPr>
+          <w:color w:val="auto"/>
+          <w:sz w:val="28"/>
+          <w:szCs w:val="28"/>
+        </w:rPr>
+        <w:t>31</w:t>
+      </w:r>
+      <w:r>
+        <w:rPr>
+          <w:color w:val="auto"/>
+          <w:sz w:val="28"/>
+          <w:szCs w:val="28"/>
+        </w:rPr>
+        <w:fldChar w:fldCharType="end"/>
+      </w:r>
+      <w:r>
+        <w:rPr>
+          <w:color w:val="auto"/>
+          <w:sz w:val="28"/>
+          <w:szCs w:val="28"/>
+        </w:rPr>
+        <w:t xml:space="preserve"> Turația Matlab</w:t>
+      </w:r>
+    </w:p>
+    <w:p/>
+    <w:p>
+      <w:pPr>
+        <w:jc w:val="both"/>
+      </w:pPr>
+      <w:r>
+        <w:lastRenderedPageBreak/>
+        <w:tab/>
+        <w:t xml:space="preserve">În realitate platforma nu </w:t>
+      </w:r>
+      <w:r>
+        <w:t>a avut</w:t>
+      </w:r>
+      <w:r>
+        <w:t xml:space="preserve"> niciodată</w:t>
+      </w:r>
+      <w:r>
+        <w:t>,</w:t>
+      </w:r>
+      <w:r>
+        <w:t xml:space="preserve"> pe timpul acestei măsurători</w:t>
+      </w:r>
+      <w:r>
+        <w:t>,</w:t>
+      </w:r>
+      <w:r>
+        <w:t xml:space="preserve"> viteza zero, dar datorită întârzierii adăugate de transmiterea de date și de probabilitatea de a nu nimeri un magnet la o măsurătoare și de-al nimeri la următoarea, graficul ajunge să aibă această formă. </w:t>
+      </w:r>
+      <w:r>
+        <w:t>Pentru elimina din acest zgomot vom face o medie a punctelor apropiate</w:t>
+      </w:r>
+      <w:r>
+        <w:t>. Acest semnal nou are o valoare mai apropiată de realitate</w:t>
+      </w:r>
+      <w:r>
+        <w:t>.</w:t>
+      </w:r>
+    </w:p>
+    <w:p>
+      <w:pPr>
+        <w:jc w:val="center"/>
+        <w:rPr>
+          <w:lang w:val="en-US"/>
+        </w:rPr>
+      </w:pPr>
+      <w:r>
+        <w:drawing>
+          <wp:inline distT="0" distB="0" distL="0" distR="0" wp14:anchorId="12F7222B" wp14:editId="78399715">
+            <wp:extent cx="4908430" cy="3604758"/>
+            <wp:effectExtent l="0" t="0" r="6985" b="0"/>
+            <wp:docPr id="39" name="Picture 39"/>
+            <wp:cNvGraphicFramePr>
+              <a:graphicFrameLocks xmlns:a="http://schemas.openxmlformats.org/drawingml/2006/main" noChangeAspect="1"/>
+            </wp:cNvGraphicFramePr>
+            <a:graphic xmlns:a="http://schemas.openxmlformats.org/drawingml/2006/main">
+              <a:graphicData uri="http://schemas.openxmlformats.org/drawingml/2006/picture">
+                <pic:pic xmlns:pic="http://schemas.openxmlformats.org/drawingml/2006/picture">
+                  <pic:nvPicPr>
+                    <pic:cNvPr id="0" name="Picture 9"/>
+                    <pic:cNvPicPr>
+                      <a:picLocks noChangeAspect="1" noChangeArrowheads="1"/>
+                    </pic:cNvPicPr>
+                  </pic:nvPicPr>
+                  <pic:blipFill>
+                    <a:blip r:embed="rId41">
+                      <a:extLst>
+                        <a:ext uri="{28A0092B-C50C-407E-A947-70E740481C1C}">
+                          <a14:useLocalDpi xmlns:a14="http://schemas.microsoft.com/office/drawing/2010/main" val="0"/>
+                        </a:ext>
+                      </a:extLst>
+                    </a:blip>
+                    <a:srcRect/>
+                    <a:stretch>
+                      <a:fillRect/>
+                    </a:stretch>
+                  </pic:blipFill>
+                  <pic:spPr bwMode="auto">
+                    <a:xfrm>
+                      <a:off x="0" y="0"/>
+                      <a:ext cx="4950530" cy="3635676"/>
+                    </a:xfrm>
+                    <a:prstGeom prst="rect">
+                      <a:avLst/>
+                    </a:prstGeom>
+                    <a:noFill/>
+                    <a:ln>
+                      <a:noFill/>
+                    </a:ln>
+                  </pic:spPr>
+                </pic:pic>
+              </a:graphicData>
+            </a:graphic>
+          </wp:inline>
+        </w:drawing>
+      </w:r>
+    </w:p>
+    <w:p>
+      <w:pPr>
+        <w:pStyle w:val="Caption"/>
+        <w:jc w:val="center"/>
+        <w:rPr>
+          <w:color w:val="auto"/>
+          <w:sz w:val="28"/>
+          <w:szCs w:val="28"/>
+        </w:rPr>
+      </w:pPr>
+      <w:r>
+        <w:rPr>
+          <w:color w:val="auto"/>
+          <w:sz w:val="28"/>
+          <w:szCs w:val="28"/>
+        </w:rPr>
+        <w:t xml:space="preserve">Fig. </w:t>
+      </w:r>
+      <w:r>
+        <w:rPr>
+          <w:color w:val="auto"/>
+          <w:sz w:val="28"/>
+          <w:szCs w:val="28"/>
+        </w:rPr>
+        <w:fldChar w:fldCharType="begin"/>
+      </w:r>
+      <w:r>
+        <w:rPr>
+          <w:color w:val="auto"/>
+          <w:sz w:val="28"/>
+          <w:szCs w:val="28"/>
+        </w:rPr>
+        <w:instrText xml:space="preserve"> SEQ Fig. \* ARABIC </w:instrText>
+      </w:r>
+      <w:r>
+        <w:rPr>
+          <w:color w:val="auto"/>
+          <w:sz w:val="28"/>
+          <w:szCs w:val="28"/>
+        </w:rPr>
+        <w:fldChar w:fldCharType="separate"/>
+      </w:r>
+      <w:r>
+        <w:rPr>
+          <w:color w:val="auto"/>
+          <w:sz w:val="28"/>
+          <w:szCs w:val="28"/>
+        </w:rPr>
+        <w:t>32</w:t>
+      </w:r>
+      <w:r>
+        <w:rPr>
+          <w:color w:val="auto"/>
+          <w:sz w:val="28"/>
+          <w:szCs w:val="28"/>
+        </w:rPr>
+        <w:fldChar w:fldCharType="end"/>
+      </w:r>
+      <w:r>
+        <w:rPr>
+          <w:color w:val="auto"/>
+          <w:sz w:val="28"/>
+          <w:szCs w:val="28"/>
+        </w:rPr>
+        <w:t xml:space="preserve"> Turația Matlab medie</w:t>
+      </w:r>
+    </w:p>
+    <w:p/>
+    <w:p>
+      <w:pPr>
+        <w:jc w:val="both"/>
+      </w:pPr>
+      <w:r>
+        <w:tab/>
+        <w:t>În figura 32, semnalul cu culoarea portocalie este ceea ce a fost primit de la XBee, iar cel albastru este construit prin media punctelor apropiate.</w:t>
+      </w:r>
+    </w:p>
+    <w:p>
+      <w:pPr>
+        <w:jc w:val="both"/>
+      </w:pPr>
+      <w:r>
+        <w:tab/>
+        <w:t>Senzorii de distanță au fost testați cu ajutorul unui script în Matlab utilizând conexiunea serială a platformei</w:t>
+      </w:r>
+      <w:r>
+        <w:t xml:space="preserve"> și observați practic</w:t>
+      </w:r>
+      <w:r>
+        <w:t xml:space="preserve">. Valorile obținute prin procesarea datelor de la senzorii de distanță sunt valori reale, însă </w:t>
+      </w:r>
+      <w:r>
+        <w:t xml:space="preserve">nu avem nevoie de o precizie mai mică de un centimetru pentru această aplicație așa că datele sunt trimise direct pe interfața UART </w:t>
+      </w:r>
+      <w:r>
+        <w:t>unde</w:t>
+      </w:r>
+      <w:r>
+        <w:t xml:space="preserve"> sunt transformate în numere naturale.</w:t>
+      </w:r>
+    </w:p>
+    <w:p>
+      <w:pPr>
+        <w:jc w:val="center"/>
+      </w:pPr>
+      <w:r>
+        <w:lastRenderedPageBreak/>
+        <w:drawing>
+          <wp:inline distT="0" distB="0" distL="0" distR="0" wp14:anchorId="4F08CC0A" wp14:editId="78DCDA20">
+            <wp:extent cx="3519578" cy="3064405"/>
+            <wp:effectExtent l="0" t="0" r="5080" b="3175"/>
+            <wp:docPr id="40" name="Picture 40"/>
+            <wp:cNvGraphicFramePr>
+              <a:graphicFrameLocks xmlns:a="http://schemas.openxmlformats.org/drawingml/2006/main" noChangeAspect="1"/>
+            </wp:cNvGraphicFramePr>
+            <a:graphic xmlns:a="http://schemas.openxmlformats.org/drawingml/2006/main">
+              <a:graphicData uri="http://schemas.openxmlformats.org/drawingml/2006/picture">
+                <pic:pic xmlns:pic="http://schemas.openxmlformats.org/drawingml/2006/picture">
+                  <pic:nvPicPr>
+                    <pic:cNvPr id="1" name=""/>
+                    <pic:cNvPicPr/>
+                  </pic:nvPicPr>
+                  <pic:blipFill>
+                    <a:blip r:embed="rId42"/>
+                    <a:stretch>
+                      <a:fillRect/>
+                    </a:stretch>
+                  </pic:blipFill>
+                  <pic:spPr>
+                    <a:xfrm>
+                      <a:off x="0" y="0"/>
+                      <a:ext cx="3573589" cy="3111431"/>
+                    </a:xfrm>
+                    <a:prstGeom prst="rect">
+                      <a:avLst/>
+                    </a:prstGeom>
+                  </pic:spPr>
+                </pic:pic>
+              </a:graphicData>
+            </a:graphic>
+          </wp:inline>
+        </w:drawing>
+      </w:r>
+    </w:p>
+    <w:p>
+      <w:pPr>
+        <w:pStyle w:val="Caption"/>
+        <w:jc w:val="center"/>
+        <w:rPr>
+          <w:color w:val="auto"/>
+          <w:sz w:val="28"/>
+          <w:szCs w:val="28"/>
+        </w:rPr>
+      </w:pPr>
+      <w:r>
+        <w:rPr>
+          <w:color w:val="auto"/>
+          <w:sz w:val="28"/>
+          <w:szCs w:val="28"/>
+        </w:rPr>
+        <w:t xml:space="preserve">Fig. </w:t>
+      </w:r>
+      <w:r>
+        <w:rPr>
+          <w:color w:val="auto"/>
+          <w:sz w:val="28"/>
+          <w:szCs w:val="28"/>
+        </w:rPr>
+        <w:fldChar w:fldCharType="begin"/>
+      </w:r>
+      <w:r>
+        <w:rPr>
+          <w:color w:val="auto"/>
+          <w:sz w:val="28"/>
+          <w:szCs w:val="28"/>
+        </w:rPr>
+        <w:instrText xml:space="preserve"> SEQ Fig. \* ARABIC </w:instrText>
+      </w:r>
+      <w:r>
+        <w:rPr>
+          <w:color w:val="auto"/>
+          <w:sz w:val="28"/>
+          <w:szCs w:val="28"/>
+        </w:rPr>
+        <w:fldChar w:fldCharType="separate"/>
+      </w:r>
+      <w:r>
+        <w:rPr>
+          <w:color w:val="auto"/>
+          <w:sz w:val="28"/>
+          <w:szCs w:val="28"/>
+        </w:rPr>
+        <w:t>33</w:t>
+      </w:r>
+      <w:r>
+        <w:rPr>
+          <w:color w:val="auto"/>
+          <w:sz w:val="28"/>
+          <w:szCs w:val="28"/>
+        </w:rPr>
+        <w:fldChar w:fldCharType="end"/>
+      </w:r>
+      <w:r>
+        <w:rPr>
+          <w:color w:val="auto"/>
+          <w:sz w:val="28"/>
+          <w:szCs w:val="28"/>
+        </w:rPr>
+        <w:t xml:space="preserve"> Senzor distanță centru Matlab</w:t>
+      </w:r>
+    </w:p>
+    <w:p>
+      <w:pPr>
+        <w:ind w:firstLine="720"/>
+        <w:jc w:val="both"/>
+      </w:pPr>
+    </w:p>
+    <w:p>
+      <w:pPr>
+        <w:ind w:firstLine="720"/>
+        <w:jc w:val="both"/>
+      </w:pPr>
+      <w:r>
+        <w:t>În acest grafic se poate observa distanța față de senzorul de distanță de pe direcția centrală. Axa OX nu are nicio semnificație, iar pe axa OY la jumătate, în dreptul rombului, se află distanța față de un obstacol. Acest grafic se actualizează în timp real, schimbându-se doar valorile de pe OY.</w:t>
+      </w:r>
+    </w:p>
+    <w:p>
+      <w:pPr>
+        <w:ind w:firstLine="720"/>
         <w:jc w:val="both"/>
       </w:pPr>
     </w:p>
     <w:p/>
     <w:p/>
     <w:p/>
+    <w:p/>
     <w:p>
       <w:pPr>
         <w:ind w:firstLine="720"/>
@@ -18434,6 +19428,7 @@
           <w:sz w:val="24"/>
           <w:szCs w:val="24"/>
         </w:rPr>
+        <w:lastRenderedPageBreak/>
         <w:t>Pid</w:t>
       </w:r>
     </w:p>
@@ -18459,7 +19454,6 @@
           <w:sz w:val="52"/>
           <w:szCs w:val="52"/>
         </w:rPr>
-        <w:lastRenderedPageBreak/>
         <w:t>Bibliografie</w:t>
       </w:r>
       <w:bookmarkEnd w:id="35"/>
@@ -18485,7 +19479,7 @@
           <w:szCs w:val="24"/>
         </w:rPr>
       </w:pPr>
-      <w:hyperlink r:id="rId39" w:anchor="toc-hId-1303918968" w:history="1">
+      <w:hyperlink r:id="rId43" w:anchor="toc-hId-1303918968" w:history="1">
         <w:r>
           <w:rPr>
             <w:rStyle w:val="Hyperlink"/>
@@ -18507,7 +19501,7 @@
           <w:szCs w:val="24"/>
         </w:rPr>
       </w:pPr>
-      <w:hyperlink r:id="rId40" w:history="1">
+      <w:hyperlink r:id="rId44" w:history="1">
         <w:r>
           <w:rPr>
             <w:rStyle w:val="Hyperlink"/>
@@ -18553,7 +19547,7 @@
           <w:szCs w:val="24"/>
         </w:rPr>
       </w:pPr>
-      <w:hyperlink r:id="rId41" w:history="1">
+      <w:hyperlink r:id="rId45" w:history="1">
         <w:r>
           <w:rPr>
             <w:rStyle w:val="Hyperlink"/>
@@ -18575,7 +19569,7 @@
           <w:szCs w:val="24"/>
         </w:rPr>
       </w:pPr>
-      <w:hyperlink r:id="rId42" w:history="1">
+      <w:hyperlink r:id="rId46" w:history="1">
         <w:r>
           <w:rPr>
             <w:rStyle w:val="Hyperlink"/>
@@ -18598,7 +19592,7 @@
           <w:szCs w:val="24"/>
         </w:rPr>
       </w:pPr>
-      <w:hyperlink r:id="rId43" w:history="1">
+      <w:hyperlink r:id="rId47" w:history="1">
         <w:r>
           <w:rPr>
             <w:rStyle w:val="Hyperlink"/>
@@ -18620,7 +19614,7 @@
           <w:szCs w:val="24"/>
         </w:rPr>
       </w:pPr>
-      <w:hyperlink r:id="rId44" w:history="1">
+      <w:hyperlink r:id="rId48" w:history="1">
         <w:r>
           <w:rPr>
             <w:rStyle w:val="Hyperlink"/>
@@ -18698,8 +19692,8 @@
       </w:pPr>
     </w:p>
     <w:sectPr>
-      <w:footerReference w:type="default" r:id="rId45"/>
-      <w:footerReference w:type="first" r:id="rId46"/>
+      <w:footerReference w:type="default" r:id="rId49"/>
+      <w:footerReference w:type="first" r:id="rId50"/>
       <w:pgSz w:w="12240" w:h="15840"/>
       <w:pgMar w:top="1440" w:right="1440" w:bottom="1440" w:left="1440" w:header="720" w:footer="720" w:gutter="0"/>
       <w:cols w:space="720"/>
@@ -19368,6 +20362,95 @@
     </w:lvl>
   </w:abstractNum>
   <w:abstractNum w:abstractNumId="4" w15:restartNumberingAfterBreak="0">
+    <w:nsid w:val="15A4728D"/>
+    <w:multiLevelType w:val="hybridMultilevel"/>
+    <w:tmpl w:val="03B45DDC"/>
+    <w:lvl w:ilvl="0" w:tplc="03C4EB48">
+      <w:start w:val="1"/>
+      <w:numFmt w:val="decimal"/>
+      <w:lvlText w:val="%1."/>
+      <w:lvlJc w:val="left"/>
+      <w:pPr>
+        <w:ind w:left="1080" w:hanging="360"/>
+      </w:pPr>
+      <w:rPr>
+        <w:rFonts w:hint="default"/>
+      </w:rPr>
+    </w:lvl>
+    <w:lvl w:ilvl="1" w:tplc="04090019">
+      <w:start w:val="1"/>
+      <w:numFmt w:val="lowerLetter"/>
+      <w:lvlText w:val="%2."/>
+      <w:lvlJc w:val="left"/>
+      <w:pPr>
+        <w:ind w:left="1800" w:hanging="360"/>
+      </w:pPr>
+    </w:lvl>
+    <w:lvl w:ilvl="2" w:tplc="0409001B" w:tentative="1">
+      <w:start w:val="1"/>
+      <w:numFmt w:val="lowerRoman"/>
+      <w:lvlText w:val="%3."/>
+      <w:lvlJc w:val="right"/>
+      <w:pPr>
+        <w:ind w:left="2520" w:hanging="180"/>
+      </w:pPr>
+    </w:lvl>
+    <w:lvl w:ilvl="3" w:tplc="0409000F" w:tentative="1">
+      <w:start w:val="1"/>
+      <w:numFmt w:val="decimal"/>
+      <w:lvlText w:val="%4."/>
+      <w:lvlJc w:val="left"/>
+      <w:pPr>
+        <w:ind w:left="3240" w:hanging="360"/>
+      </w:pPr>
+    </w:lvl>
+    <w:lvl w:ilvl="4" w:tplc="04090019" w:tentative="1">
+      <w:start w:val="1"/>
+      <w:numFmt w:val="lowerLetter"/>
+      <w:lvlText w:val="%5."/>
+      <w:lvlJc w:val="left"/>
+      <w:pPr>
+        <w:ind w:left="3960" w:hanging="360"/>
+      </w:pPr>
+    </w:lvl>
+    <w:lvl w:ilvl="5" w:tplc="0409001B" w:tentative="1">
+      <w:start w:val="1"/>
+      <w:numFmt w:val="lowerRoman"/>
+      <w:lvlText w:val="%6."/>
+      <w:lvlJc w:val="right"/>
+      <w:pPr>
+        <w:ind w:left="4680" w:hanging="180"/>
+      </w:pPr>
+    </w:lvl>
+    <w:lvl w:ilvl="6" w:tplc="0409000F" w:tentative="1">
+      <w:start w:val="1"/>
+      <w:numFmt w:val="decimal"/>
+      <w:lvlText w:val="%7."/>
+      <w:lvlJc w:val="left"/>
+      <w:pPr>
+        <w:ind w:left="5400" w:hanging="360"/>
+      </w:pPr>
+    </w:lvl>
+    <w:lvl w:ilvl="7" w:tplc="04090019" w:tentative="1">
+      <w:start w:val="1"/>
+      <w:numFmt w:val="lowerLetter"/>
+      <w:lvlText w:val="%8."/>
+      <w:lvlJc w:val="left"/>
+      <w:pPr>
+        <w:ind w:left="6120" w:hanging="360"/>
+      </w:pPr>
+    </w:lvl>
+    <w:lvl w:ilvl="8" w:tplc="0409001B" w:tentative="1">
+      <w:start w:val="1"/>
+      <w:numFmt w:val="lowerRoman"/>
+      <w:lvlText w:val="%9."/>
+      <w:lvlJc w:val="right"/>
+      <w:pPr>
+        <w:ind w:left="6840" w:hanging="180"/>
+      </w:pPr>
+    </w:lvl>
+  </w:abstractNum>
+  <w:abstractNum w:abstractNumId="5" w15:restartNumberingAfterBreak="0">
     <w:nsid w:val="16770D27"/>
     <w:multiLevelType w:val="hybridMultilevel"/>
     <w:tmpl w:val="7134523E"/>
@@ -19480,7 +20563,7 @@
       </w:rPr>
     </w:lvl>
   </w:abstractNum>
-  <w:abstractNum w:abstractNumId="5" w15:restartNumberingAfterBreak="0">
+  <w:abstractNum w:abstractNumId="6" w15:restartNumberingAfterBreak="0">
     <w:nsid w:val="16D11040"/>
     <w:multiLevelType w:val="hybridMultilevel"/>
     <w:tmpl w:val="EDDE09FC"/>
@@ -19569,7 +20652,7 @@
       </w:pPr>
     </w:lvl>
   </w:abstractNum>
-  <w:abstractNum w:abstractNumId="6" w15:restartNumberingAfterBreak="0">
+  <w:abstractNum w:abstractNumId="7" w15:restartNumberingAfterBreak="0">
     <w:nsid w:val="16E50458"/>
     <w:multiLevelType w:val="hybridMultilevel"/>
     <w:tmpl w:val="C2D27268"/>
@@ -19682,7 +20765,7 @@
       </w:rPr>
     </w:lvl>
   </w:abstractNum>
-  <w:abstractNum w:abstractNumId="7" w15:restartNumberingAfterBreak="0">
+  <w:abstractNum w:abstractNumId="8" w15:restartNumberingAfterBreak="0">
     <w:nsid w:val="1DDA6E51"/>
     <w:multiLevelType w:val="hybridMultilevel"/>
     <w:tmpl w:val="CB18D7B8"/>
@@ -19795,7 +20878,7 @@
       </w:rPr>
     </w:lvl>
   </w:abstractNum>
-  <w:abstractNum w:abstractNumId="8" w15:restartNumberingAfterBreak="0">
+  <w:abstractNum w:abstractNumId="9" w15:restartNumberingAfterBreak="0">
     <w:nsid w:val="230229DF"/>
     <w:multiLevelType w:val="hybridMultilevel"/>
     <w:tmpl w:val="CE64844A"/>
@@ -19884,7 +20967,7 @@
       </w:pPr>
     </w:lvl>
   </w:abstractNum>
-  <w:abstractNum w:abstractNumId="9" w15:restartNumberingAfterBreak="0">
+  <w:abstractNum w:abstractNumId="10" w15:restartNumberingAfterBreak="0">
     <w:nsid w:val="234C5AB7"/>
     <w:multiLevelType w:val="hybridMultilevel"/>
     <w:tmpl w:val="B358B9CC"/>
@@ -19997,7 +21080,7 @@
       </w:rPr>
     </w:lvl>
   </w:abstractNum>
-  <w:abstractNum w:abstractNumId="10" w15:restartNumberingAfterBreak="0">
+  <w:abstractNum w:abstractNumId="11" w15:restartNumberingAfterBreak="0">
     <w:nsid w:val="24AA56A9"/>
     <w:multiLevelType w:val="hybridMultilevel"/>
     <w:tmpl w:val="9CDAFE84"/>
@@ -20110,7 +21193,7 @@
       </w:rPr>
     </w:lvl>
   </w:abstractNum>
-  <w:abstractNum w:abstractNumId="11" w15:restartNumberingAfterBreak="0">
+  <w:abstractNum w:abstractNumId="12" w15:restartNumberingAfterBreak="0">
     <w:nsid w:val="261A6C6F"/>
     <w:multiLevelType w:val="hybridMultilevel"/>
     <w:tmpl w:val="3DF8A750"/>
@@ -20196,7 +21279,7 @@
       </w:pPr>
     </w:lvl>
   </w:abstractNum>
-  <w:abstractNum w:abstractNumId="12" w15:restartNumberingAfterBreak="0">
+  <w:abstractNum w:abstractNumId="13" w15:restartNumberingAfterBreak="0">
     <w:nsid w:val="266359BA"/>
     <w:multiLevelType w:val="hybridMultilevel"/>
     <w:tmpl w:val="E4BA6716"/>
@@ -20285,7 +21368,7 @@
       </w:pPr>
     </w:lvl>
   </w:abstractNum>
-  <w:abstractNum w:abstractNumId="13" w15:restartNumberingAfterBreak="0">
+  <w:abstractNum w:abstractNumId="14" w15:restartNumberingAfterBreak="0">
     <w:nsid w:val="2A5F4AE7"/>
     <w:multiLevelType w:val="hybridMultilevel"/>
     <w:tmpl w:val="E4BA6716"/>
@@ -20374,7 +21457,7 @@
       </w:pPr>
     </w:lvl>
   </w:abstractNum>
-  <w:abstractNum w:abstractNumId="14" w15:restartNumberingAfterBreak="0">
+  <w:abstractNum w:abstractNumId="15" w15:restartNumberingAfterBreak="0">
     <w:nsid w:val="2DF72451"/>
     <w:multiLevelType w:val="hybridMultilevel"/>
     <w:tmpl w:val="CBEE0BFE"/>
@@ -20487,7 +21570,7 @@
       </w:rPr>
     </w:lvl>
   </w:abstractNum>
-  <w:abstractNum w:abstractNumId="15" w15:restartNumberingAfterBreak="0">
+  <w:abstractNum w:abstractNumId="16" w15:restartNumberingAfterBreak="0">
     <w:nsid w:val="2E3A3577"/>
     <w:multiLevelType w:val="hybridMultilevel"/>
     <w:tmpl w:val="966C4072"/>
@@ -20600,7 +21683,7 @@
       </w:rPr>
     </w:lvl>
   </w:abstractNum>
-  <w:abstractNum w:abstractNumId="16" w15:restartNumberingAfterBreak="0">
+  <w:abstractNum w:abstractNumId="17" w15:restartNumberingAfterBreak="0">
     <w:nsid w:val="2ECE4ED8"/>
     <w:multiLevelType w:val="hybridMultilevel"/>
     <w:tmpl w:val="DDBAC386"/>
@@ -20713,7 +21796,7 @@
       </w:rPr>
     </w:lvl>
   </w:abstractNum>
-  <w:abstractNum w:abstractNumId="17" w15:restartNumberingAfterBreak="0">
+  <w:abstractNum w:abstractNumId="18" w15:restartNumberingAfterBreak="0">
     <w:nsid w:val="2FA932CC"/>
     <w:multiLevelType w:val="hybridMultilevel"/>
     <w:tmpl w:val="4C5CBC4A"/>
@@ -20826,7 +21909,7 @@
       </w:rPr>
     </w:lvl>
   </w:abstractNum>
-  <w:abstractNum w:abstractNumId="18" w15:restartNumberingAfterBreak="0">
+  <w:abstractNum w:abstractNumId="19" w15:restartNumberingAfterBreak="0">
     <w:nsid w:val="356365EA"/>
     <w:multiLevelType w:val="hybridMultilevel"/>
     <w:tmpl w:val="2588550C"/>
@@ -20939,10 +22022,10 @@
       </w:rPr>
     </w:lvl>
   </w:abstractNum>
-  <w:abstractNum w:abstractNumId="19" w15:restartNumberingAfterBreak="0">
+  <w:abstractNum w:abstractNumId="20" w15:restartNumberingAfterBreak="0">
     <w:nsid w:val="37684BAA"/>
     <w:multiLevelType w:val="hybridMultilevel"/>
-    <w:tmpl w:val="03B45DDC"/>
+    <w:tmpl w:val="69EE38CC"/>
     <w:lvl w:ilvl="0" w:tplc="03C4EB48">
       <w:start w:val="1"/>
       <w:numFmt w:val="decimal"/>
@@ -21028,7 +22111,7 @@
       </w:pPr>
     </w:lvl>
   </w:abstractNum>
-  <w:abstractNum w:abstractNumId="20" w15:restartNumberingAfterBreak="0">
+  <w:abstractNum w:abstractNumId="21" w15:restartNumberingAfterBreak="0">
     <w:nsid w:val="39C323BD"/>
     <w:multiLevelType w:val="hybridMultilevel"/>
     <w:tmpl w:val="E4BA6716"/>
@@ -21117,7 +22200,7 @@
       </w:pPr>
     </w:lvl>
   </w:abstractNum>
-  <w:abstractNum w:abstractNumId="21" w15:restartNumberingAfterBreak="0">
+  <w:abstractNum w:abstractNumId="22" w15:restartNumberingAfterBreak="0">
     <w:nsid w:val="3C1D690A"/>
     <w:multiLevelType w:val="hybridMultilevel"/>
     <w:tmpl w:val="A9EE7918"/>
@@ -21206,7 +22289,7 @@
       </w:pPr>
     </w:lvl>
   </w:abstractNum>
-  <w:abstractNum w:abstractNumId="22" w15:restartNumberingAfterBreak="0">
+  <w:abstractNum w:abstractNumId="23" w15:restartNumberingAfterBreak="0">
     <w:nsid w:val="416E4893"/>
     <w:multiLevelType w:val="hybridMultilevel"/>
     <w:tmpl w:val="0A4C4BA6"/>
@@ -21319,7 +22402,7 @@
       </w:rPr>
     </w:lvl>
   </w:abstractNum>
-  <w:abstractNum w:abstractNumId="23" w15:restartNumberingAfterBreak="0">
+  <w:abstractNum w:abstractNumId="24" w15:restartNumberingAfterBreak="0">
     <w:nsid w:val="422413CF"/>
     <w:multiLevelType w:val="hybridMultilevel"/>
     <w:tmpl w:val="F54C0A4C"/>
@@ -21432,7 +22515,7 @@
       </w:rPr>
     </w:lvl>
   </w:abstractNum>
-  <w:abstractNum w:abstractNumId="24" w15:restartNumberingAfterBreak="0">
+  <w:abstractNum w:abstractNumId="25" w15:restartNumberingAfterBreak="0">
     <w:nsid w:val="45F2091F"/>
     <w:multiLevelType w:val="hybridMultilevel"/>
     <w:tmpl w:val="F30A80FA"/>
@@ -21521,7 +22604,7 @@
       </w:pPr>
     </w:lvl>
   </w:abstractNum>
-  <w:abstractNum w:abstractNumId="25" w15:restartNumberingAfterBreak="0">
+  <w:abstractNum w:abstractNumId="26" w15:restartNumberingAfterBreak="0">
     <w:nsid w:val="49673878"/>
     <w:multiLevelType w:val="multilevel"/>
     <w:tmpl w:val="77CE7D18"/>
@@ -21639,7 +22722,7 @@
       </w:rPr>
     </w:lvl>
   </w:abstractNum>
-  <w:abstractNum w:abstractNumId="26" w15:restartNumberingAfterBreak="0">
+  <w:abstractNum w:abstractNumId="27" w15:restartNumberingAfterBreak="0">
     <w:nsid w:val="4A3877E0"/>
     <w:multiLevelType w:val="hybridMultilevel"/>
     <w:tmpl w:val="3C0625F4"/>
@@ -21752,7 +22835,7 @@
       </w:rPr>
     </w:lvl>
   </w:abstractNum>
-  <w:abstractNum w:abstractNumId="27" w15:restartNumberingAfterBreak="0">
+  <w:abstractNum w:abstractNumId="28" w15:restartNumberingAfterBreak="0">
     <w:nsid w:val="4B216865"/>
     <w:multiLevelType w:val="hybridMultilevel"/>
     <w:tmpl w:val="9452B006"/>
@@ -21865,7 +22948,7 @@
       </w:rPr>
     </w:lvl>
   </w:abstractNum>
-  <w:abstractNum w:abstractNumId="28" w15:restartNumberingAfterBreak="0">
+  <w:abstractNum w:abstractNumId="29" w15:restartNumberingAfterBreak="0">
     <w:nsid w:val="506B512F"/>
     <w:multiLevelType w:val="hybridMultilevel"/>
     <w:tmpl w:val="66C62810"/>
@@ -21978,7 +23061,7 @@
       </w:rPr>
     </w:lvl>
   </w:abstractNum>
-  <w:abstractNum w:abstractNumId="29" w15:restartNumberingAfterBreak="0">
+  <w:abstractNum w:abstractNumId="30" w15:restartNumberingAfterBreak="0">
     <w:nsid w:val="530E09B1"/>
     <w:multiLevelType w:val="multilevel"/>
     <w:tmpl w:val="77CE7D18"/>
@@ -22096,7 +23179,7 @@
       </w:rPr>
     </w:lvl>
   </w:abstractNum>
-  <w:abstractNum w:abstractNumId="30" w15:restartNumberingAfterBreak="0">
+  <w:abstractNum w:abstractNumId="31" w15:restartNumberingAfterBreak="0">
     <w:nsid w:val="549A6E5C"/>
     <w:multiLevelType w:val="hybridMultilevel"/>
     <w:tmpl w:val="26388DF2"/>
@@ -22209,7 +23292,120 @@
       </w:rPr>
     </w:lvl>
   </w:abstractNum>
-  <w:abstractNum w:abstractNumId="31" w15:restartNumberingAfterBreak="0">
+  <w:abstractNum w:abstractNumId="32" w15:restartNumberingAfterBreak="0">
+    <w:nsid w:val="57AA4E8A"/>
+    <w:multiLevelType w:val="hybridMultilevel"/>
+    <w:tmpl w:val="B90816B4"/>
+    <w:lvl w:ilvl="0" w:tplc="04090001">
+      <w:start w:val="1"/>
+      <w:numFmt w:val="bullet"/>
+      <w:lvlText w:val=""/>
+      <w:lvlJc w:val="left"/>
+      <w:pPr>
+        <w:ind w:left="1080" w:hanging="360"/>
+      </w:pPr>
+      <w:rPr>
+        <w:rFonts w:ascii="Symbol" w:hAnsi="Symbol" w:hint="default"/>
+      </w:rPr>
+    </w:lvl>
+    <w:lvl w:ilvl="1" w:tplc="04090003">
+      <w:start w:val="1"/>
+      <w:numFmt w:val="bullet"/>
+      <w:lvlText w:val="o"/>
+      <w:lvlJc w:val="left"/>
+      <w:pPr>
+        <w:ind w:left="1800" w:hanging="360"/>
+      </w:pPr>
+      <w:rPr>
+        <w:rFonts w:ascii="Courier New" w:hAnsi="Courier New" w:cs="Courier New" w:hint="default"/>
+      </w:rPr>
+    </w:lvl>
+    <w:lvl w:ilvl="2" w:tplc="04090005" w:tentative="1">
+      <w:start w:val="1"/>
+      <w:numFmt w:val="bullet"/>
+      <w:lvlText w:val=""/>
+      <w:lvlJc w:val="left"/>
+      <w:pPr>
+        <w:ind w:left="2520" w:hanging="360"/>
+      </w:pPr>
+      <w:rPr>
+        <w:rFonts w:ascii="Wingdings" w:hAnsi="Wingdings" w:hint="default"/>
+      </w:rPr>
+    </w:lvl>
+    <w:lvl w:ilvl="3" w:tplc="04090001" w:tentative="1">
+      <w:start w:val="1"/>
+      <w:numFmt w:val="bullet"/>
+      <w:lvlText w:val=""/>
+      <w:lvlJc w:val="left"/>
+      <w:pPr>
+        <w:ind w:left="3240" w:hanging="360"/>
+      </w:pPr>
+      <w:rPr>
+        <w:rFonts w:ascii="Symbol" w:hAnsi="Symbol" w:hint="default"/>
+      </w:rPr>
+    </w:lvl>
+    <w:lvl w:ilvl="4" w:tplc="04090003" w:tentative="1">
+      <w:start w:val="1"/>
+      <w:numFmt w:val="bullet"/>
+      <w:lvlText w:val="o"/>
+      <w:lvlJc w:val="left"/>
+      <w:pPr>
+        <w:ind w:left="3960" w:hanging="360"/>
+      </w:pPr>
+      <w:rPr>
+        <w:rFonts w:ascii="Courier New" w:hAnsi="Courier New" w:cs="Courier New" w:hint="default"/>
+      </w:rPr>
+    </w:lvl>
+    <w:lvl w:ilvl="5" w:tplc="04090005" w:tentative="1">
+      <w:start w:val="1"/>
+      <w:numFmt w:val="bullet"/>
+      <w:lvlText w:val=""/>
+      <w:lvlJc w:val="left"/>
+      <w:pPr>
+        <w:ind w:left="4680" w:hanging="360"/>
+      </w:pPr>
+      <w:rPr>
+        <w:rFonts w:ascii="Wingdings" w:hAnsi="Wingdings" w:hint="default"/>
+      </w:rPr>
+    </w:lvl>
+    <w:lvl w:ilvl="6" w:tplc="04090001" w:tentative="1">
+      <w:start w:val="1"/>
+      <w:numFmt w:val="bullet"/>
+      <w:lvlText w:val=""/>
+      <w:lvlJc w:val="left"/>
+      <w:pPr>
+        <w:ind w:left="5400" w:hanging="360"/>
+      </w:pPr>
+      <w:rPr>
+        <w:rFonts w:ascii="Symbol" w:hAnsi="Symbol" w:hint="default"/>
+      </w:rPr>
+    </w:lvl>
+    <w:lvl w:ilvl="7" w:tplc="04090003" w:tentative="1">
+      <w:start w:val="1"/>
+      <w:numFmt w:val="bullet"/>
+      <w:lvlText w:val="o"/>
+      <w:lvlJc w:val="left"/>
+      <w:pPr>
+        <w:ind w:left="6120" w:hanging="360"/>
+      </w:pPr>
+      <w:rPr>
+        <w:rFonts w:ascii="Courier New" w:hAnsi="Courier New" w:cs="Courier New" w:hint="default"/>
+      </w:rPr>
+    </w:lvl>
+    <w:lvl w:ilvl="8" w:tplc="04090005" w:tentative="1">
+      <w:start w:val="1"/>
+      <w:numFmt w:val="bullet"/>
+      <w:lvlText w:val=""/>
+      <w:lvlJc w:val="left"/>
+      <w:pPr>
+        <w:ind w:left="6840" w:hanging="360"/>
+      </w:pPr>
+      <w:rPr>
+        <w:rFonts w:ascii="Wingdings" w:hAnsi="Wingdings" w:hint="default"/>
+      </w:rPr>
+    </w:lvl>
+  </w:abstractNum>
+  <w:abstractNum w:abstractNumId="33" w15:restartNumberingAfterBreak="0">
     <w:nsid w:val="5F3B15A2"/>
     <w:multiLevelType w:val="hybridMultilevel"/>
     <w:tmpl w:val="CE64844A"/>
@@ -22298,7 +23494,7 @@
       </w:pPr>
     </w:lvl>
   </w:abstractNum>
-  <w:abstractNum w:abstractNumId="32" w15:restartNumberingAfterBreak="0">
+  <w:abstractNum w:abstractNumId="34" w15:restartNumberingAfterBreak="0">
     <w:nsid w:val="6591432A"/>
     <w:multiLevelType w:val="hybridMultilevel"/>
     <w:tmpl w:val="AEA4704A"/>
@@ -22411,7 +23607,7 @@
       </w:rPr>
     </w:lvl>
   </w:abstractNum>
-  <w:abstractNum w:abstractNumId="33" w15:restartNumberingAfterBreak="0">
+  <w:abstractNum w:abstractNumId="35" w15:restartNumberingAfterBreak="0">
     <w:nsid w:val="67F03C11"/>
     <w:multiLevelType w:val="hybridMultilevel"/>
     <w:tmpl w:val="47AE4590"/>
@@ -22524,7 +23720,7 @@
       </w:rPr>
     </w:lvl>
   </w:abstractNum>
-  <w:abstractNum w:abstractNumId="34" w15:restartNumberingAfterBreak="0">
+  <w:abstractNum w:abstractNumId="36" w15:restartNumberingAfterBreak="0">
     <w:nsid w:val="687F0DD1"/>
     <w:multiLevelType w:val="hybridMultilevel"/>
     <w:tmpl w:val="7758D6D2"/>
@@ -22613,7 +23809,7 @@
       </w:pPr>
     </w:lvl>
   </w:abstractNum>
-  <w:abstractNum w:abstractNumId="35" w15:restartNumberingAfterBreak="0">
+  <w:abstractNum w:abstractNumId="37" w15:restartNumberingAfterBreak="0">
     <w:nsid w:val="6FAA2737"/>
     <w:multiLevelType w:val="hybridMultilevel"/>
     <w:tmpl w:val="E4BA6716"/>
@@ -22702,7 +23898,7 @@
       </w:pPr>
     </w:lvl>
   </w:abstractNum>
-  <w:abstractNum w:abstractNumId="36" w15:restartNumberingAfterBreak="0">
+  <w:abstractNum w:abstractNumId="38" w15:restartNumberingAfterBreak="0">
     <w:nsid w:val="73513F2E"/>
     <w:multiLevelType w:val="hybridMultilevel"/>
     <w:tmpl w:val="2E6099EA"/>
@@ -22815,7 +24011,7 @@
       </w:rPr>
     </w:lvl>
   </w:abstractNum>
-  <w:abstractNum w:abstractNumId="37" w15:restartNumberingAfterBreak="0">
+  <w:abstractNum w:abstractNumId="39" w15:restartNumberingAfterBreak="0">
     <w:nsid w:val="752B34BA"/>
     <w:multiLevelType w:val="hybridMultilevel"/>
     <w:tmpl w:val="2988C388"/>
@@ -22928,7 +24124,7 @@
       </w:rPr>
     </w:lvl>
   </w:abstractNum>
-  <w:abstractNum w:abstractNumId="38" w15:restartNumberingAfterBreak="0">
+  <w:abstractNum w:abstractNumId="40" w15:restartNumberingAfterBreak="0">
     <w:nsid w:val="793F4AE9"/>
     <w:multiLevelType w:val="hybridMultilevel"/>
     <w:tmpl w:val="CE64844A"/>
@@ -23017,7 +24213,7 @@
       </w:pPr>
     </w:lvl>
   </w:abstractNum>
-  <w:abstractNum w:abstractNumId="39" w15:restartNumberingAfterBreak="0">
+  <w:abstractNum w:abstractNumId="41" w15:restartNumberingAfterBreak="0">
     <w:nsid w:val="7E6F40B4"/>
     <w:multiLevelType w:val="hybridMultilevel"/>
     <w:tmpl w:val="EDDE09FC"/>
@@ -23107,124 +24303,130 @@
     </w:lvl>
   </w:abstractNum>
   <w:num w:numId="1">
-    <w:abstractNumId w:val="34"/>
+    <w:abstractNumId w:val="36"/>
   </w:num>
   <w:num w:numId="2">
     <w:abstractNumId w:val="0"/>
   </w:num>
   <w:num w:numId="3">
-    <w:abstractNumId w:val="20"/>
+    <w:abstractNumId w:val="21"/>
   </w:num>
   <w:num w:numId="4">
+    <w:abstractNumId w:val="13"/>
+  </w:num>
+  <w:num w:numId="5">
+    <w:abstractNumId w:val="14"/>
+  </w:num>
+  <w:num w:numId="6">
+    <w:abstractNumId w:val="37"/>
+  </w:num>
+  <w:num w:numId="7">
+    <w:abstractNumId w:val="18"/>
+  </w:num>
+  <w:num w:numId="8">
+    <w:abstractNumId w:val="33"/>
+  </w:num>
+  <w:num w:numId="9">
+    <w:abstractNumId w:val="40"/>
+  </w:num>
+  <w:num w:numId="10">
+    <w:abstractNumId w:val="9"/>
+  </w:num>
+  <w:num w:numId="11">
+    <w:abstractNumId w:val="41"/>
+  </w:num>
+  <w:num w:numId="12">
+    <w:abstractNumId w:val="10"/>
+  </w:num>
+  <w:num w:numId="13">
+    <w:abstractNumId w:val="25"/>
+  </w:num>
+  <w:num w:numId="14">
+    <w:abstractNumId w:val="22"/>
+  </w:num>
+  <w:num w:numId="15">
     <w:abstractNumId w:val="12"/>
   </w:num>
-  <w:num w:numId="5">
-    <w:abstractNumId w:val="13"/>
-  </w:num>
-  <w:num w:numId="6">
-    <w:abstractNumId w:val="35"/>
-  </w:num>
-  <w:num w:numId="7">
-    <w:abstractNumId w:val="17"/>
-  </w:num>
-  <w:num w:numId="8">
-    <w:abstractNumId w:val="31"/>
-  </w:num>
-  <w:num w:numId="9">
-    <w:abstractNumId w:val="38"/>
-  </w:num>
-  <w:num w:numId="10">
-    <w:abstractNumId w:val="8"/>
-  </w:num>
-  <w:num w:numId="11">
-    <w:abstractNumId w:val="39"/>
-  </w:num>
-  <w:num w:numId="12">
-    <w:abstractNumId w:val="9"/>
-  </w:num>
-  <w:num w:numId="13">
-    <w:abstractNumId w:val="24"/>
-  </w:num>
-  <w:num w:numId="14">
-    <w:abstractNumId w:val="21"/>
-  </w:num>
-  <w:num w:numId="15">
-    <w:abstractNumId w:val="11"/>
-  </w:num>
   <w:num w:numId="16">
-    <w:abstractNumId w:val="29"/>
+    <w:abstractNumId w:val="30"/>
   </w:num>
   <w:num w:numId="17">
     <w:abstractNumId w:val="3"/>
   </w:num>
   <w:num w:numId="18">
-    <w:abstractNumId w:val="30"/>
+    <w:abstractNumId w:val="31"/>
   </w:num>
   <w:num w:numId="19">
-    <w:abstractNumId w:val="33"/>
+    <w:abstractNumId w:val="35"/>
   </w:num>
   <w:num w:numId="20">
+    <w:abstractNumId w:val="27"/>
+  </w:num>
+  <w:num w:numId="21">
+    <w:abstractNumId w:val="23"/>
+  </w:num>
+  <w:num w:numId="22">
+    <w:abstractNumId w:val="6"/>
+  </w:num>
+  <w:num w:numId="23">
     <w:abstractNumId w:val="26"/>
   </w:num>
-  <w:num w:numId="21">
-    <w:abstractNumId w:val="22"/>
-  </w:num>
-  <w:num w:numId="22">
-    <w:abstractNumId w:val="5"/>
-  </w:num>
-  <w:num w:numId="23">
-    <w:abstractNumId w:val="25"/>
-  </w:num>
   <w:num w:numId="24">
-    <w:abstractNumId w:val="15"/>
+    <w:abstractNumId w:val="16"/>
   </w:num>
   <w:num w:numId="25">
-    <w:abstractNumId w:val="14"/>
+    <w:abstractNumId w:val="15"/>
   </w:num>
   <w:num w:numId="26">
     <w:abstractNumId w:val="1"/>
   </w:num>
   <w:num w:numId="27">
-    <w:abstractNumId w:val="18"/>
+    <w:abstractNumId w:val="19"/>
   </w:num>
   <w:num w:numId="28">
-    <w:abstractNumId w:val="37"/>
+    <w:abstractNumId w:val="39"/>
   </w:num>
   <w:num w:numId="29">
-    <w:abstractNumId w:val="6"/>
+    <w:abstractNumId w:val="7"/>
   </w:num>
   <w:num w:numId="30">
-    <w:abstractNumId w:val="7"/>
+    <w:abstractNumId w:val="8"/>
   </w:num>
   <w:num w:numId="31">
+    <w:abstractNumId w:val="29"/>
+  </w:num>
+  <w:num w:numId="32">
+    <w:abstractNumId w:val="34"/>
+  </w:num>
+  <w:num w:numId="33">
+    <w:abstractNumId w:val="17"/>
+  </w:num>
+  <w:num w:numId="34">
+    <w:abstractNumId w:val="11"/>
+  </w:num>
+  <w:num w:numId="35">
+    <w:abstractNumId w:val="24"/>
+  </w:num>
+  <w:num w:numId="36">
+    <w:abstractNumId w:val="5"/>
+  </w:num>
+  <w:num w:numId="37">
     <w:abstractNumId w:val="28"/>
   </w:num>
-  <w:num w:numId="32">
-    <w:abstractNumId w:val="32"/>
-  </w:num>
-  <w:num w:numId="33">
-    <w:abstractNumId w:val="16"/>
-  </w:num>
-  <w:num w:numId="34">
-    <w:abstractNumId w:val="10"/>
-  </w:num>
-  <w:num w:numId="35">
-    <w:abstractNumId w:val="23"/>
-  </w:num>
-  <w:num w:numId="36">
-    <w:abstractNumId w:val="4"/>
-  </w:num>
-  <w:num w:numId="37">
-    <w:abstractNumId w:val="27"/>
-  </w:num>
   <w:num w:numId="38">
-    <w:abstractNumId w:val="36"/>
+    <w:abstractNumId w:val="38"/>
   </w:num>
   <w:num w:numId="39">
-    <w:abstractNumId w:val="19"/>
+    <w:abstractNumId w:val="20"/>
   </w:num>
   <w:num w:numId="40">
     <w:abstractNumId w:val="2"/>
+  </w:num>
+  <w:num w:numId="41">
+    <w:abstractNumId w:val="4"/>
+  </w:num>
+  <w:num w:numId="42">
+    <w:abstractNumId w:val="32"/>
   </w:num>
 </w:numbering>
 </file>

</xml_diff>